<commit_message>
inicio do repositorio de documentacao
</commit_message>
<xml_diff>
--- a/Documentação/Documento Visão - Hermes Bar.docx
+++ b/Documentação/Documento Visão - Hermes Bar.docx
@@ -1577,13 +1577,8 @@
         <w:ind w:left="709"/>
       </w:pPr>
       <w:r>
-        <w:t xml:space="preserve">Silvana </w:t>
+        <w:t>Silvana Brainta</w:t>
       </w:r>
-      <w:proofErr w:type="spellStart"/>
-      <w:r>
-        <w:t>Brainta</w:t>
-      </w:r>
-      <w:proofErr w:type="spellEnd"/>
     </w:p>
     <w:p>
       <w:pPr>
@@ -1646,6 +1641,7 @@
         <w:rPr>
           <w:b/>
           <w:sz w:val="24"/>
+          <w:u w:val="single"/>
         </w:rPr>
       </w:pPr>
       <w:r>
@@ -1653,8 +1649,18 @@
           <w:b/>
           <w:sz w:val="24"/>
         </w:rPr>
-        <w:t>Equipe de Desenvolvimento</w:t>
+        <w:t>Equipe de Desenvolviment</w:t>
       </w:r>
+      <w:r>
+        <w:rPr>
+          <w:b/>
+          <w:sz w:val="24"/>
+          <w:u w:val="single"/>
+        </w:rPr>
+        <w:t>o</w:t>
+      </w:r>
+      <w:bookmarkStart w:id="0" w:name="_GoBack"/>
+      <w:bookmarkEnd w:id="0"/>
     </w:p>
     <w:p>
       <w:pPr>
@@ -1720,17 +1726,8 @@
           <w:bCs/>
         </w:rPr>
         <w:br/>
-        <w:t xml:space="preserve">Franciele </w:t>
+        <w:t>Franciele Antqueves</w:t>
       </w:r>
-      <w:proofErr w:type="spellStart"/>
-      <w:r>
-        <w:rPr>
-          <w:rFonts w:ascii="Arial" w:hAnsi="Arial" w:cs="Arial"/>
-          <w:bCs/>
-        </w:rPr>
-        <w:t>Antqueves</w:t>
-      </w:r>
-      <w:proofErr w:type="spellEnd"/>
       <w:r>
         <w:rPr>
           <w:rFonts w:ascii="Arial" w:hAnsi="Arial" w:cs="Arial"/>
@@ -1945,32 +1942,7 @@
           <w:b/>
           <w:bCs/>
         </w:rPr>
-        <w:t xml:space="preserve">HMA – </w:t>
-      </w:r>
-      <w:bookmarkStart w:id="0" w:name="_GoBack"/>
-      <w:bookmarkEnd w:id="0"/>
-      <w:r>
-        <w:rPr>
-          <w:b/>
-          <w:bCs/>
-        </w:rPr>
-        <w:t xml:space="preserve">Hermes Management </w:t>
-      </w:r>
-      <w:proofErr w:type="spellStart"/>
-      <w:r>
-        <w:rPr>
-          <w:b/>
-          <w:bCs/>
-        </w:rPr>
-        <w:t>Assistant</w:t>
-      </w:r>
-      <w:proofErr w:type="spellEnd"/>
-      <w:r>
-        <w:rPr>
-          <w:b/>
-          <w:bCs/>
-        </w:rPr>
-        <w:t xml:space="preserve"> </w:t>
+        <w:t xml:space="preserve">HMA – Hermes Management Assistant </w:t>
       </w:r>
       <w:r>
         <w:t xml:space="preserve">focando nas </w:t>
@@ -2091,23 +2063,7 @@
           <w:b w:val="0"/>
           <w:sz w:val="20"/>
         </w:rPr>
-        <w:t xml:space="preserve">Atualmente o estabelecimento não consta com sistema. O controle de caixa é realizado através das somas dos valores preenchidos na comanda, comanda esta que não possui produtos descritos somente uma tabela de valores </w:t>
-      </w:r>
-      <w:proofErr w:type="gramStart"/>
-      <w:r>
-        <w:rPr>
-          <w:b w:val="0"/>
-          <w:sz w:val="20"/>
-        </w:rPr>
-        <w:t>( layout</w:t>
-      </w:r>
-      <w:proofErr w:type="gramEnd"/>
-      <w:r>
-        <w:rPr>
-          <w:b w:val="0"/>
-          <w:sz w:val="20"/>
-        </w:rPr>
-        <w:t xml:space="preserve"> abaixo ). O controle de estoque não é realizado atualmente, sendo somente uma contagem visual dos produtos, ou quando solicitado pelos funcionários. Os pedidos realizados a cozinha são realizados através de comandas que são coladas em um quadro. </w:t>
+        <w:t xml:space="preserve">Atualmente o estabelecimento não consta com sistema. O controle de caixa é realizado através das somas dos valores preenchidos na comanda, comanda esta que não possui produtos descritos somente uma tabela de valores ( layout abaixo ). O controle de estoque não é realizado atualmente, sendo somente uma contagem visual dos produtos, ou quando solicitado pelos funcionários. Os pedidos realizados a cozinha são realizados através de comandas que são coladas em um quadro. </w:t>
       </w:r>
     </w:p>
     <w:p>
@@ -2158,23 +2114,7 @@
           <w:b w:val="0"/>
           <w:sz w:val="20"/>
         </w:rPr>
-        <w:t xml:space="preserve">O projeto tem como foco principal o desenvolvimento de um software que atenda </w:t>
-      </w:r>
-      <w:proofErr w:type="spellStart"/>
-      <w:r>
-        <w:rPr>
-          <w:b w:val="0"/>
-          <w:sz w:val="20"/>
-        </w:rPr>
-        <w:t>as</w:t>
-      </w:r>
-      <w:proofErr w:type="spellEnd"/>
-      <w:r>
-        <w:rPr>
-          <w:b w:val="0"/>
-          <w:sz w:val="20"/>
-        </w:rPr>
-        <w:t xml:space="preserve"> necessidades do cliente, como: controle de caixa, controle de estoque, solicitação de pedidos a cozinha e bar, </w:t>
+        <w:t xml:space="preserve">O projeto tem como foco principal o desenvolvimento de um software que atenda as necessidades do cliente, como: controle de caixa, controle de estoque, solicitação de pedidos a cozinha e bar, </w:t>
       </w:r>
       <w:r>
         <w:rPr>
@@ -2382,15 +2322,7 @@
         </w:rPr>
       </w:pPr>
       <w:r>
-        <w:t xml:space="preserve">O sistema irá abranger todas as áreas funcionais do estabelecimento como: estoque, setor administrativo e financeiro, solicitação de pedidos, entrada e saída de clientes, fechamento de caixa. O HMA não terá atribuições </w:t>
-      </w:r>
-      <w:proofErr w:type="spellStart"/>
-      <w:r>
-        <w:t>intersistemas</w:t>
-      </w:r>
-      <w:proofErr w:type="spellEnd"/>
-      <w:r>
-        <w:t>, ou seja, ele não ter</w:t>
+        <w:t>O sistema irá abranger todas as áreas funcionais do estabelecimento como: estoque, setor administrativo e financeiro, solicitação de pedidos, entrada e saída de clientes, fechamento de caixa. O HMA não terá atribuições intersistemas, ou seja, ele não ter</w:t>
       </w:r>
       <w:r>
         <w:t>á inte</w:t>
@@ -3344,21 +3276,7 @@
               <w:rPr>
                 <w:color w:val="000000" w:themeColor="text1"/>
               </w:rPr>
-              <w:t xml:space="preserve">Franciele </w:t>
-            </w:r>
-            <w:proofErr w:type="spellStart"/>
-            <w:r>
-              <w:rPr>
-                <w:color w:val="000000" w:themeColor="text1"/>
-              </w:rPr>
-              <w:t>Antqueves</w:t>
-            </w:r>
-            <w:proofErr w:type="spellEnd"/>
-            <w:r>
-              <w:rPr>
-                <w:color w:val="000000" w:themeColor="text1"/>
-              </w:rPr>
-              <w:t xml:space="preserve"> | Anna </w:t>
+              <w:t xml:space="preserve">Franciele Antqueves | Anna </w:t>
             </w:r>
             <w:r>
               <w:rPr>
@@ -3437,15 +3355,11 @@
       <w:r>
         <w:lastRenderedPageBreak/>
         <w:tab/>
-      </w:r>
-      <w:proofErr w:type="gramStart"/>
-      <w:r>
         <w:t xml:space="preserve">4.2.5 </w:t>
       </w:r>
       <w:r>
         <w:t>Analista</w:t>
       </w:r>
-      <w:proofErr w:type="gramEnd"/>
       <w:r>
         <w:t xml:space="preserve"> de Requisitos</w:t>
       </w:r>
@@ -3717,21 +3631,7 @@
               <w:rPr>
                 <w:color w:val="000000" w:themeColor="text1"/>
               </w:rPr>
-              <w:t xml:space="preserve">Franciele </w:t>
-            </w:r>
-            <w:proofErr w:type="spellStart"/>
-            <w:r>
-              <w:rPr>
-                <w:color w:val="000000" w:themeColor="text1"/>
-              </w:rPr>
-              <w:t>Antqueves</w:t>
-            </w:r>
-            <w:proofErr w:type="spellEnd"/>
-            <w:r>
-              <w:rPr>
-                <w:color w:val="000000" w:themeColor="text1"/>
-              </w:rPr>
-              <w:t xml:space="preserve"> | Anna Paula | Phillip</w:t>
+              <w:t>Franciele Antqueves | Anna Paula | Phillip</w:t>
             </w:r>
           </w:p>
         </w:tc>
@@ -4428,23 +4328,7 @@
                 <w:rFonts w:eastAsiaTheme="majorEastAsia" w:cs="Arial"/>
                 <w:bCs/>
               </w:rPr>
-              <w:t xml:space="preserve">Letícia Sanches Dutra | Silvana </w:t>
-            </w:r>
-            <w:proofErr w:type="spellStart"/>
-            <w:r>
-              <w:rPr>
-                <w:rFonts w:eastAsiaTheme="majorEastAsia" w:cs="Arial"/>
-                <w:bCs/>
-              </w:rPr>
-              <w:t>Brainta</w:t>
-            </w:r>
-            <w:proofErr w:type="spellEnd"/>
-            <w:r>
-              <w:rPr>
-                <w:rFonts w:eastAsiaTheme="majorEastAsia" w:cs="Arial"/>
-                <w:bCs/>
-              </w:rPr>
-              <w:t xml:space="preserve"> | Giuliano Costa</w:t>
+              <w:t>Letícia Sanches Dutra | Silvana Brainta | Giuliano Costa</w:t>
             </w:r>
           </w:p>
         </w:tc>
@@ -4756,16 +4640,8 @@
               <w:rPr>
                 <w:color w:val="000000" w:themeColor="text1"/>
               </w:rPr>
-              <w:t xml:space="preserve">Letícia Sanches Dutra | Silvana </w:t>
-            </w:r>
-            <w:proofErr w:type="spellStart"/>
-            <w:r>
-              <w:rPr>
-                <w:color w:val="000000" w:themeColor="text1"/>
-              </w:rPr>
-              <w:t>Brainta</w:t>
-            </w:r>
-            <w:proofErr w:type="spellEnd"/>
+              <w:t>Letícia Sanches Dutra | Silvana Brainta</w:t>
+            </w:r>
           </w:p>
         </w:tc>
       </w:tr>
@@ -6242,23 +6118,7 @@
                 <w:rFonts w:cs="Arial"/>
                 <w:b/>
               </w:rPr>
-              <w:t xml:space="preserve">Id </w:t>
-            </w:r>
-            <w:proofErr w:type="spellStart"/>
-            <w:r>
-              <w:rPr>
-                <w:rFonts w:cs="Arial"/>
-                <w:b/>
-              </w:rPr>
-              <w:t>Func</w:t>
-            </w:r>
-            <w:proofErr w:type="spellEnd"/>
-            <w:r>
-              <w:rPr>
-                <w:rFonts w:cs="Arial"/>
-                <w:b/>
-              </w:rPr>
-              <w:t xml:space="preserve">. </w:t>
+              <w:t xml:space="preserve">Id Func. </w:t>
             </w:r>
           </w:p>
         </w:tc>
@@ -6818,23 +6678,7 @@
                 <w:rFonts w:cs="Arial"/>
                 <w:b/>
               </w:rPr>
-              <w:t xml:space="preserve">Id </w:t>
-            </w:r>
-            <w:proofErr w:type="spellStart"/>
-            <w:r>
-              <w:rPr>
-                <w:rFonts w:cs="Arial"/>
-                <w:b/>
-              </w:rPr>
-              <w:t>Func</w:t>
-            </w:r>
-            <w:proofErr w:type="spellEnd"/>
-            <w:r>
-              <w:rPr>
-                <w:rFonts w:cs="Arial"/>
-                <w:b/>
-              </w:rPr>
-              <w:t xml:space="preserve">. </w:t>
+              <w:t xml:space="preserve">Id Func. </w:t>
             </w:r>
           </w:p>
         </w:tc>
@@ -7461,23 +7305,7 @@
                 <w:rFonts w:cs="Arial"/>
                 <w:b/>
               </w:rPr>
-              <w:t xml:space="preserve">Id </w:t>
-            </w:r>
-            <w:proofErr w:type="spellStart"/>
-            <w:r>
-              <w:rPr>
-                <w:rFonts w:cs="Arial"/>
-                <w:b/>
-              </w:rPr>
-              <w:t>Func</w:t>
-            </w:r>
-            <w:proofErr w:type="spellEnd"/>
-            <w:r>
-              <w:rPr>
-                <w:rFonts w:cs="Arial"/>
-                <w:b/>
-              </w:rPr>
-              <w:t xml:space="preserve">. </w:t>
+              <w:t xml:space="preserve">Id Func. </w:t>
             </w:r>
           </w:p>
         </w:tc>
@@ -9017,23 +8845,7 @@
           <w:rFonts w:cs="Arial"/>
           <w:color w:val="000000"/>
         </w:rPr>
-        <w:t xml:space="preserve"> definido </w:t>
-      </w:r>
-      <w:proofErr w:type="gramStart"/>
-      <w:r>
-        <w:rPr>
-          <w:rFonts w:cs="Arial"/>
-          <w:color w:val="000000"/>
-        </w:rPr>
-        <w:t>pelo  PAP</w:t>
-      </w:r>
-      <w:proofErr w:type="gramEnd"/>
-      <w:r>
-        <w:rPr>
-          <w:rFonts w:cs="Arial"/>
-          <w:color w:val="000000"/>
-        </w:rPr>
-        <w:t xml:space="preserve"> 2015/1 no dia primeiro de junho.</w:t>
+        <w:t xml:space="preserve"> definido pelo  PAP 2015/1 no dia primeiro de junho.</w:t>
       </w:r>
     </w:p>
     <w:sectPr>
@@ -9107,16 +8919,8 @@
             <w:rPr>
               <w:b/>
             </w:rPr>
-            <w:t xml:space="preserve">Hermes Management </w:t>
+            <w:t>Hermes Management Assistant</w:t>
           </w:r>
-          <w:proofErr w:type="spellStart"/>
-          <w:r>
-            <w:rPr>
-              <w:b/>
-            </w:rPr>
-            <w:t>Assistant</w:t>
-          </w:r>
-          <w:proofErr w:type="spellEnd"/>
         </w:p>
       </w:tc>
       <w:tc>
@@ -9160,7 +8964,7 @@
               <w:noProof/>
               <w:color w:val="FFFFFF" w:themeColor="background1"/>
             </w:rPr>
-            <w:t>8</w:t>
+            <w:t>3</w:t>
           </w:r>
           <w:r>
             <w:rPr>

</xml_diff>

<commit_message>
adicao da logo no documento de visao
</commit_message>
<xml_diff>
--- a/Documentação/Documento Visão - Hermes Bar.docx
+++ b/Documentação/Documento Visão - Hermes Bar.docx
@@ -10,6 +10,146 @@
           <w:rFonts w:ascii="Arial" w:hAnsi="Arial"/>
         </w:rPr>
       </w:pPr>
+    </w:p>
+    <w:p>
+      <w:pPr>
+        <w:suppressAutoHyphens w:val="0"/>
+        <w:rPr>
+          <w:rFonts w:ascii="Arial" w:hAnsi="Arial"/>
+        </w:rPr>
+      </w:pPr>
+    </w:p>
+    <w:p>
+      <w:pPr>
+        <w:suppressAutoHyphens w:val="0"/>
+        <w:rPr>
+          <w:rFonts w:ascii="Arial" w:hAnsi="Arial"/>
+        </w:rPr>
+      </w:pPr>
+    </w:p>
+    <w:p>
+      <w:pPr>
+        <w:suppressAutoHyphens w:val="0"/>
+        <w:rPr>
+          <w:rFonts w:ascii="Arial" w:hAnsi="Arial"/>
+        </w:rPr>
+      </w:pPr>
+    </w:p>
+    <w:p>
+      <w:pPr>
+        <w:suppressAutoHyphens w:val="0"/>
+        <w:rPr>
+          <w:rFonts w:ascii="Arial" w:hAnsi="Arial"/>
+        </w:rPr>
+      </w:pPr>
+    </w:p>
+    <w:p>
+      <w:pPr>
+        <w:suppressAutoHyphens w:val="0"/>
+        <w:rPr>
+          <w:rFonts w:ascii="Arial" w:hAnsi="Arial"/>
+        </w:rPr>
+      </w:pPr>
+    </w:p>
+    <w:p>
+      <w:pPr>
+        <w:suppressAutoHyphens w:val="0"/>
+        <w:rPr>
+          <w:rFonts w:ascii="Arial" w:hAnsi="Arial"/>
+        </w:rPr>
+      </w:pPr>
+    </w:p>
+    <w:p>
+      <w:pPr>
+        <w:suppressAutoHyphens w:val="0"/>
+        <w:rPr>
+          <w:rFonts w:ascii="Arial" w:hAnsi="Arial"/>
+        </w:rPr>
+      </w:pPr>
+    </w:p>
+    <w:p>
+      <w:pPr>
+        <w:suppressAutoHyphens w:val="0"/>
+        <w:rPr>
+          <w:rFonts w:ascii="Arial" w:hAnsi="Arial"/>
+        </w:rPr>
+      </w:pPr>
+    </w:p>
+    <w:p>
+      <w:pPr>
+        <w:suppressAutoHyphens w:val="0"/>
+        <w:rPr>
+          <w:rFonts w:ascii="Arial" w:hAnsi="Arial"/>
+        </w:rPr>
+      </w:pPr>
+      <w:r>
+        <w:rPr>
+          <w:noProof/>
+          <w:lang w:eastAsia="pt-BR"/>
+        </w:rPr>
+        <w:drawing>
+          <wp:anchor distT="0" distB="0" distL="114300" distR="114300" simplePos="0" relativeHeight="251658240" behindDoc="1" locked="0" layoutInCell="1" allowOverlap="1" wp14:anchorId="42ABF14B" wp14:editId="5954971F">
+            <wp:simplePos x="0" y="0"/>
+            <wp:positionH relativeFrom="column">
+              <wp:posOffset>-565786</wp:posOffset>
+            </wp:positionH>
+            <wp:positionV relativeFrom="paragraph">
+              <wp:posOffset>-3811</wp:posOffset>
+            </wp:positionV>
+            <wp:extent cx="6798307" cy="2314575"/>
+            <wp:effectExtent l="0" t="0" r="3175" b="0"/>
+            <wp:wrapNone/>
+            <wp:docPr id="3" name="Imagem 3" descr="C:\Users\Giuliano\Downloads\LOGO_GENERICA 04.png"/>
+            <wp:cNvGraphicFramePr>
+              <a:graphicFrameLocks xmlns:a="http://schemas.openxmlformats.org/drawingml/2006/main" noChangeAspect="1"/>
+            </wp:cNvGraphicFramePr>
+            <a:graphic xmlns:a="http://schemas.openxmlformats.org/drawingml/2006/main">
+              <a:graphicData uri="http://schemas.openxmlformats.org/drawingml/2006/picture">
+                <pic:pic xmlns:pic="http://schemas.openxmlformats.org/drawingml/2006/picture">
+                  <pic:nvPicPr>
+                    <pic:cNvPr id="0" name="Picture 1" descr="C:\Users\Giuliano\Downloads\LOGO_GENERICA 04.png"/>
+                    <pic:cNvPicPr>
+                      <a:picLocks noChangeAspect="1" noChangeArrowheads="1"/>
+                    </pic:cNvPicPr>
+                  </pic:nvPicPr>
+                  <pic:blipFill>
+                    <a:blip r:embed="rId7">
+                      <a:extLst>
+                        <a:ext uri="{28A0092B-C50C-407E-A947-70E740481C1C}">
+                          <a14:useLocalDpi xmlns:a14="http://schemas.microsoft.com/office/drawing/2010/main" val="0"/>
+                        </a:ext>
+                      </a:extLst>
+                    </a:blip>
+                    <a:srcRect/>
+                    <a:stretch>
+                      <a:fillRect/>
+                    </a:stretch>
+                  </pic:blipFill>
+                  <pic:spPr bwMode="auto">
+                    <a:xfrm>
+                      <a:off x="0" y="0"/>
+                      <a:ext cx="6804579" cy="2316710"/>
+                    </a:xfrm>
+                    <a:prstGeom prst="rect">
+                      <a:avLst/>
+                    </a:prstGeom>
+                    <a:noFill/>
+                    <a:ln>
+                      <a:noFill/>
+                    </a:ln>
+                  </pic:spPr>
+                </pic:pic>
+              </a:graphicData>
+            </a:graphic>
+            <wp14:sizeRelH relativeFrom="margin">
+              <wp14:pctWidth>0</wp14:pctWidth>
+            </wp14:sizeRelH>
+            <wp14:sizeRelV relativeFrom="margin">
+              <wp14:pctHeight>0</wp14:pctHeight>
+            </wp14:sizeRelV>
+          </wp:anchor>
+        </w:drawing>
+      </w:r>
     </w:p>
     <w:p>
       <w:pPr>
@@ -631,7 +771,7 @@
         </w:rPr>
         <w:br/>
       </w:r>
-      <w:hyperlink r:id="rId7" w:history="1">
+      <w:hyperlink r:id="rId8" w:history="1">
         <w:r>
           <w:rPr>
             <w:rStyle w:val="Hyperlink"/>
@@ -678,7 +818,7 @@
         </w:rPr>
         <w:br/>
       </w:r>
-      <w:hyperlink r:id="rId8" w:history="1">
+      <w:hyperlink r:id="rId9" w:history="1">
         <w:r>
           <w:rPr>
             <w:rStyle w:val="Hyperlink"/>
@@ -711,21 +851,23 @@
           <w:rFonts w:ascii="Arial" w:hAnsi="Arial" w:cs="Arial"/>
           <w:bCs/>
         </w:rPr>
-        <w:t>Ana Paula</w:t>
+        <w:t>An</w:t>
       </w:r>
       <w:r>
         <w:rPr>
           <w:rFonts w:ascii="Arial" w:hAnsi="Arial" w:cs="Arial"/>
           <w:bCs/>
         </w:rPr>
-        <w:br/>
-      </w:r>
+        <w:t>n</w:t>
+      </w:r>
+      <w:bookmarkStart w:id="0" w:name="_GoBack"/>
+      <w:bookmarkEnd w:id="0"/>
       <w:r>
         <w:rPr>
           <w:rFonts w:ascii="Arial" w:hAnsi="Arial" w:cs="Arial"/>
           <w:bCs/>
         </w:rPr>
-        <w:t>Analista | Testes</w:t>
+        <w:t>a Paula</w:t>
       </w:r>
       <w:r>
         <w:rPr>
@@ -734,7 +876,21 @@
         </w:rPr>
         <w:br/>
       </w:r>
-      <w:hyperlink r:id="rId9" w:history="1">
+      <w:r>
+        <w:rPr>
+          <w:rFonts w:ascii="Arial" w:hAnsi="Arial" w:cs="Arial"/>
+          <w:bCs/>
+        </w:rPr>
+        <w:t>Analista | Testes</w:t>
+      </w:r>
+      <w:r>
+        <w:rPr>
+          <w:rFonts w:ascii="Arial" w:hAnsi="Arial" w:cs="Arial"/>
+          <w:bCs/>
+        </w:rPr>
+        <w:br/>
+      </w:r>
+      <w:hyperlink r:id="rId10" w:history="1">
         <w:r>
           <w:rPr>
             <w:rStyle w:val="Hyperlink"/>
@@ -6600,8 +6756,6 @@
         <w:pStyle w:val="PSDS-CorpodeTexto"/>
         <w:ind w:left="705"/>
       </w:pPr>
-      <w:bookmarkStart w:id="0" w:name="_GoBack"/>
-      <w:bookmarkEnd w:id="0"/>
     </w:p>
     <w:p>
       <w:pPr>
@@ -6953,8 +7107,8 @@
       </w:r>
     </w:p>
     <w:sectPr>
-      <w:headerReference w:type="default" r:id="rId10"/>
-      <w:footerReference w:type="default" r:id="rId11"/>
+      <w:headerReference w:type="default" r:id="rId11"/>
+      <w:footerReference w:type="default" r:id="rId12"/>
       <w:pgSz w:w="11905" w:h="16837"/>
       <w:pgMar w:top="1701" w:right="1134" w:bottom="1134" w:left="1701" w:header="142" w:footer="1230" w:gutter="0"/>
       <w:pgNumType w:start="1"/>
@@ -7069,7 +7223,7 @@
               <w:noProof/>
               <w:color w:val="FFFFFF" w:themeColor="background1"/>
             </w:rPr>
-            <w:t>2</w:t>
+            <w:t>9</w:t>
           </w:r>
           <w:r>
             <w:rPr>

</xml_diff>

<commit_message>
alteracoes no documento de visao
</commit_message>
<xml_diff>
--- a/Documentação/Documento Visão - Hermes Bar.docx
+++ b/Documentação/Documento Visão - Hermes Bar.docx
@@ -860,8 +860,6 @@
         </w:rPr>
         <w:t>n</w:t>
       </w:r>
-      <w:bookmarkStart w:id="0" w:name="_GoBack"/>
-      <w:bookmarkEnd w:id="0"/>
       <w:r>
         <w:rPr>
           <w:rFonts w:ascii="Arial" w:hAnsi="Arial" w:cs="Arial"/>
@@ -890,16 +888,20 @@
         </w:rPr>
         <w:br/>
       </w:r>
-      <w:hyperlink r:id="rId10" w:history="1">
-        <w:r>
-          <w:rPr>
-            <w:rStyle w:val="Hyperlink"/>
-            <w:rFonts w:ascii="Arial" w:hAnsi="Arial" w:cs="Arial"/>
-            <w:bCs/>
-          </w:rPr>
-          <w:t>email@email.com</w:t>
-        </w:r>
-      </w:hyperlink>
+      <w:r>
+        <w:rPr>
+          <w:rFonts w:ascii="Arial" w:hAnsi="Arial" w:cs="Arial"/>
+          <w:bCs/>
+        </w:rPr>
+        <w:t>a</w:t>
+      </w:r>
+      <w:r>
+        <w:rPr>
+          <w:rFonts w:ascii="Arial" w:hAnsi="Arial" w:cs="Arial"/>
+          <w:bCs/>
+        </w:rPr>
+        <w:t>p_fq@outlook.com</w:t>
+      </w:r>
     </w:p>
     <w:p>
       <w:pPr>
@@ -925,7 +927,7 @@
           <w:rFonts w:ascii="Arial" w:hAnsi="Arial" w:cs="Arial"/>
           <w:bCs/>
         </w:rPr>
-        <w:t>Phillip</w:t>
+        <w:t>Felipe Silva</w:t>
       </w:r>
       <w:r>
         <w:rPr>
@@ -947,7 +949,13 @@
           <w:bCs/>
         </w:rPr>
         <w:br/>
-        <w:t>email@email.com</w:t>
+      </w:r>
+      <w:r>
+        <w:rPr>
+          <w:rFonts w:ascii="Arial" w:hAnsi="Arial" w:cs="Arial"/>
+          <w:bCs/>
+        </w:rPr>
+        <w:t>phill_iav@hotmail.com</w:t>
       </w:r>
       <w:r>
         <w:rPr>
@@ -1171,7 +1179,58 @@
           <w:b w:val="0"/>
           <w:sz w:val="20"/>
         </w:rPr>
-        <w:t xml:space="preserve">Atualmente o estabelecimento não consta com sistema. O controle de caixa é realizado através das somas dos valores preenchidos na comanda, comanda esta que não possui produtos descritos somente uma tabela de valores. O controle de estoque não é realizado atualmente, sendo somente uma contagem visual dos produtos. Os pedidos a cozinha são realizados através de comandas que são coladas em um quadro. </w:t>
+        <w:t xml:space="preserve">Atualmente o estabelecimento não consta com sistema. O controle de caixa é realizado através das somas dos valores preenchidos na comanda, </w:t>
+      </w:r>
+      <w:r>
+        <w:rPr>
+          <w:b w:val="0"/>
+          <w:sz w:val="20"/>
+        </w:rPr>
+        <w:t>a mesma</w:t>
+      </w:r>
+      <w:r>
+        <w:rPr>
+          <w:b w:val="0"/>
+          <w:sz w:val="20"/>
+        </w:rPr>
+        <w:t xml:space="preserve"> não possui produtos descritos</w:t>
+      </w:r>
+      <w:r>
+        <w:rPr>
+          <w:b w:val="0"/>
+          <w:sz w:val="20"/>
+        </w:rPr>
+        <w:t>,</w:t>
+      </w:r>
+      <w:r>
+        <w:rPr>
+          <w:b w:val="0"/>
+          <w:sz w:val="20"/>
+        </w:rPr>
+        <w:t xml:space="preserve"> somente uma tabela de valores. O controle de estoque não é realizado atualmente, sendo </w:t>
+      </w:r>
+      <w:r>
+        <w:rPr>
+          <w:b w:val="0"/>
+          <w:sz w:val="20"/>
+        </w:rPr>
+        <w:t>apenas</w:t>
+      </w:r>
+      <w:r>
+        <w:rPr>
+          <w:b w:val="0"/>
+          <w:sz w:val="20"/>
+        </w:rPr>
+        <w:t xml:space="preserve"> uma contagem visual dos produtos. Os pedidos a cozinha são realizados através de comandas que </w:t>
+      </w:r>
+      <w:bookmarkStart w:id="0" w:name="_GoBack"/>
+      <w:bookmarkEnd w:id="0"/>
+      <w:r>
+        <w:rPr>
+          <w:b w:val="0"/>
+          <w:sz w:val="20"/>
+        </w:rPr>
+        <w:t xml:space="preserve">são coladas em um quadro. </w:t>
       </w:r>
     </w:p>
     <w:p>
@@ -5339,7 +5398,19 @@
         <w:rPr>
           <w:b/>
         </w:rPr>
-        <w:t>Obs:</w:t>
+        <w:t>Obs</w:t>
+      </w:r>
+      <w:r>
+        <w:rPr>
+          <w:b/>
+        </w:rPr>
+        <w:t>ervação</w:t>
+      </w:r>
+      <w:r>
+        <w:rPr>
+          <w:b/>
+        </w:rPr>
+        <w:t>:</w:t>
       </w:r>
       <w:r>
         <w:t xml:space="preserve"> Todas as funcionalidades acima citadas poderão ser controladas também pelo</w:t>
@@ -5697,7 +5768,19 @@
         <w:rPr>
           <w:b/>
         </w:rPr>
-        <w:t>Obs:</w:t>
+        <w:t>Obs</w:t>
+      </w:r>
+      <w:r>
+        <w:rPr>
+          <w:b/>
+        </w:rPr>
+        <w:t>ervação</w:t>
+      </w:r>
+      <w:r>
+        <w:rPr>
+          <w:b/>
+        </w:rPr>
+        <w:t>:</w:t>
       </w:r>
       <w:r>
         <w:t xml:space="preserve"> Todas as funcionalidades acima citadas poderão ser controladas também pelos administradores do sistema</w:t>
@@ -5879,10 +5962,7 @@
               <w:cnfStyle w:val="000000100000" w:firstRow="0" w:lastRow="0" w:firstColumn="0" w:lastColumn="0" w:oddVBand="0" w:evenVBand="0" w:oddHBand="1" w:evenHBand="0" w:firstRowFirstColumn="0" w:firstRowLastColumn="0" w:lastRowFirstColumn="0" w:lastRowLastColumn="0"/>
             </w:pPr>
             <w:r>
-              <w:t xml:space="preserve">Ator: </w:t>
-            </w:r>
-            <w:r>
-              <w:t>Sistema</w:t>
+              <w:t>Ator: Sistema</w:t>
             </w:r>
           </w:p>
         </w:tc>
@@ -5953,10 +6033,7 @@
               <w:cnfStyle w:val="000000100000" w:firstRow="0" w:lastRow="0" w:firstColumn="0" w:lastColumn="0" w:oddVBand="0" w:evenVBand="0" w:oddHBand="1" w:evenHBand="0" w:firstRowFirstColumn="0" w:firstRowLastColumn="0" w:lastRowFirstColumn="0" w:lastRowLastColumn="0"/>
             </w:pPr>
             <w:r>
-              <w:t xml:space="preserve">Ator: </w:t>
-            </w:r>
-            <w:r>
-              <w:t>Sistema</w:t>
+              <w:t>Ator: Sistema</w:t>
             </w:r>
           </w:p>
         </w:tc>
@@ -6180,10 +6257,7 @@
               <w:pStyle w:val="PSDS-CorpodeTexto"/>
             </w:pPr>
             <w:r>
-              <w:t>F4</w:t>
-            </w:r>
-            <w:r>
-              <w:t>.1</w:t>
+              <w:t>F4.1</w:t>
             </w:r>
           </w:p>
         </w:tc>
@@ -6231,10 +6305,7 @@
               <w:cnfStyle w:val="000000100000" w:firstRow="0" w:lastRow="0" w:firstColumn="0" w:lastColumn="0" w:oddVBand="0" w:evenVBand="0" w:oddHBand="1" w:evenHBand="0" w:firstRowFirstColumn="0" w:firstRowLastColumn="0" w:lastRowFirstColumn="0" w:lastRowLastColumn="0"/>
             </w:pPr>
             <w:r>
-              <w:t xml:space="preserve">Ator: </w:t>
-            </w:r>
-            <w:r>
-              <w:t>Gestão</w:t>
+              <w:t>Ator: Gestão</w:t>
             </w:r>
           </w:p>
         </w:tc>
@@ -6254,10 +6325,7 @@
               <w:pStyle w:val="PSDS-CorpodeTexto"/>
             </w:pPr>
             <w:r>
-              <w:t>F4</w:t>
-            </w:r>
-            <w:r>
-              <w:t>.2</w:t>
+              <w:t>F4.2</w:t>
             </w:r>
           </w:p>
         </w:tc>
@@ -6305,10 +6373,7 @@
               <w:cnfStyle w:val="000000100000" w:firstRow="0" w:lastRow="0" w:firstColumn="0" w:lastColumn="0" w:oddVBand="0" w:evenVBand="0" w:oddHBand="1" w:evenHBand="0" w:firstRowFirstColumn="0" w:firstRowLastColumn="0" w:lastRowFirstColumn="0" w:lastRowLastColumn="0"/>
             </w:pPr>
             <w:r>
-              <w:t xml:space="preserve">Ator: </w:t>
-            </w:r>
-            <w:r>
-              <w:t>Gestão</w:t>
+              <w:t>Ator: Gestão</w:t>
             </w:r>
           </w:p>
         </w:tc>
@@ -6328,13 +6393,7 @@
               <w:pStyle w:val="PSDS-CorpodeTexto"/>
             </w:pPr>
             <w:r>
-              <w:t>F</w:t>
-            </w:r>
-            <w:r>
-              <w:t>4</w:t>
-            </w:r>
-            <w:r>
-              <w:t>.3</w:t>
+              <w:t>F4.3</w:t>
             </w:r>
           </w:p>
         </w:tc>
@@ -6382,10 +6441,7 @@
               <w:cnfStyle w:val="000000100000" w:firstRow="0" w:lastRow="0" w:firstColumn="0" w:lastColumn="0" w:oddVBand="0" w:evenVBand="0" w:oddHBand="1" w:evenHBand="0" w:firstRowFirstColumn="0" w:firstRowLastColumn="0" w:lastRowFirstColumn="0" w:lastRowLastColumn="0"/>
             </w:pPr>
             <w:r>
-              <w:t xml:space="preserve">Ator: </w:t>
-            </w:r>
-            <w:r>
-              <w:t>Gestão</w:t>
+              <w:t>Ator: Gestão</w:t>
             </w:r>
           </w:p>
         </w:tc>
@@ -6742,7 +6798,19 @@
         <w:ind w:left="705"/>
       </w:pPr>
       <w:r>
-        <w:t>Obs: Todas as funcionalidades acima citadas poderão ser controladas também pelos administradores do sistema</w:t>
+        <w:rPr>
+          <w:b/>
+        </w:rPr>
+        <w:t>Obs</w:t>
+      </w:r>
+      <w:r>
+        <w:rPr>
+          <w:b/>
+        </w:rPr>
+        <w:t>ervação</w:t>
+      </w:r>
+      <w:r>
+        <w:t>: Todas as funcionalidades acima citadas poderão ser controladas também pelos administradores do sistema</w:t>
       </w:r>
     </w:p>
     <w:p>
@@ -7107,8 +7175,8 @@
       </w:r>
     </w:p>
     <w:sectPr>
-      <w:headerReference w:type="default" r:id="rId11"/>
-      <w:footerReference w:type="default" r:id="rId12"/>
+      <w:headerReference w:type="default" r:id="rId10"/>
+      <w:footerReference w:type="default" r:id="rId11"/>
       <w:pgSz w:w="11905" w:h="16837"/>
       <w:pgMar w:top="1701" w:right="1134" w:bottom="1134" w:left="1701" w:header="142" w:footer="1230" w:gutter="0"/>
       <w:pgNumType w:start="1"/>
@@ -7223,7 +7291,7 @@
               <w:noProof/>
               <w:color w:val="FFFFFF" w:themeColor="background1"/>
             </w:rPr>
-            <w:t>9</w:t>
+            <w:t>4</w:t>
           </w:r>
           <w:r>
             <w:rPr>

</xml_diff>

<commit_message>
alteracoes no layout doc visao e criacao do arquivo pdf
</commit_message>
<xml_diff>
--- a/Documentação/Documento Visão - Hermes Bar.docx
+++ b/Documentação/Documento Visão - Hermes Bar.docx
@@ -113,7 +113,7 @@
                     </pic:cNvPicPr>
                   </pic:nvPicPr>
                   <pic:blipFill>
-                    <a:blip r:embed="rId7">
+                    <a:blip r:embed="rId8">
                       <a:extLst>
                         <a:ext uri="{28A0092B-C50C-407E-A947-70E740481C1C}">
                           <a14:useLocalDpi xmlns:a14="http://schemas.microsoft.com/office/drawing/2010/main" val="0"/>
@@ -599,7 +599,7 @@
     <w:p>
       <w:pPr>
         <w:pStyle w:val="PSDS-CorpodeTexto"/>
-        <w:shd w:val="clear" w:color="auto" w:fill="00B050"/>
+        <w:shd w:val="clear" w:color="auto" w:fill="92CDDC" w:themeFill="accent5" w:themeFillTint="99"/>
         <w:spacing w:before="60"/>
         <w:rPr>
           <w:b/>
@@ -771,12 +771,10 @@
         </w:rPr>
         <w:br/>
       </w:r>
-      <w:hyperlink r:id="rId8" w:history="1">
+      <w:hyperlink r:id="rId9" w:history="1">
         <w:r>
           <w:rPr>
-            <w:rStyle w:val="Hyperlink"/>
             <w:rFonts w:ascii="Arial" w:hAnsi="Arial" w:cs="Arial"/>
-            <w:bCs/>
           </w:rPr>
           <w:t>giulianocosta@outlook.com</w:t>
         </w:r>
@@ -784,7 +782,6 @@
       <w:r>
         <w:rPr>
           <w:rFonts w:ascii="Arial" w:hAnsi="Arial" w:cs="Arial"/>
-          <w:bCs/>
         </w:rPr>
         <w:br/>
       </w:r>
@@ -818,12 +815,10 @@
         </w:rPr>
         <w:br/>
       </w:r>
-      <w:hyperlink r:id="rId9" w:history="1">
+      <w:hyperlink r:id="rId10" w:history="1">
         <w:r>
           <w:rPr>
-            <w:rStyle w:val="Hyperlink"/>
             <w:rFonts w:ascii="Arial" w:hAnsi="Arial" w:cs="Arial"/>
-            <w:bCs/>
           </w:rPr>
           <w:t>fran.antqueves@gmail.com</w:t>
         </w:r>
@@ -849,23 +844,9 @@
       <w:r>
         <w:rPr>
           <w:rFonts w:ascii="Arial" w:hAnsi="Arial" w:cs="Arial"/>
-          <w:bCs/>
-        </w:rPr>
-        <w:t>An</w:t>
-      </w:r>
-      <w:r>
-        <w:rPr>
-          <w:rFonts w:ascii="Arial" w:hAnsi="Arial" w:cs="Arial"/>
-          <w:bCs/>
-        </w:rPr>
-        <w:t>n</w:t>
-      </w:r>
-      <w:r>
-        <w:rPr>
-          <w:rFonts w:ascii="Arial" w:hAnsi="Arial" w:cs="Arial"/>
-          <w:bCs/>
-        </w:rPr>
-        <w:t>a Paula</w:t>
+          <w:color w:val="000000"/>
+        </w:rPr>
+        <w:t>Ana Paula Ferreira Queiroz</w:t>
       </w:r>
       <w:r>
         <w:rPr>
@@ -925,9 +906,9 @@
       <w:r>
         <w:rPr>
           <w:rFonts w:ascii="Arial" w:hAnsi="Arial" w:cs="Arial"/>
-          <w:bCs/>
-        </w:rPr>
-        <w:t>Felipe Silva</w:t>
+          <w:color w:val="000000"/>
+        </w:rPr>
+        <w:t>Phillip Fonseca Silva</w:t>
       </w:r>
       <w:r>
         <w:rPr>
@@ -1004,7 +985,7 @@
           <w:ilvl w:val="0"/>
           <w:numId w:val="0"/>
         </w:numPr>
-        <w:shd w:val="clear" w:color="auto" w:fill="00B050"/>
+        <w:shd w:val="clear" w:color="auto" w:fill="92CDDC" w:themeFill="accent5" w:themeFillTint="99"/>
         <w:tabs>
           <w:tab w:val="left" w:pos="360"/>
         </w:tabs>
@@ -1106,7 +1087,13 @@
         <w:t xml:space="preserve">Este </w:t>
       </w:r>
       <w:r>
-        <w:t>Documento de Visão documenta apenas as necessidades e funcionalidades do sistema que estarão sendo atendidas no projeto de software.</w:t>
+        <w:t xml:space="preserve">Documento de Visão documenta apenas as necessidades e funcionalidades do sistema que </w:t>
+      </w:r>
+      <w:r>
+        <w:t>serão</w:t>
+      </w:r>
+      <w:r>
+        <w:t xml:space="preserve"> atendidas no projeto de software.</w:t>
       </w:r>
     </w:p>
     <w:p>
@@ -1130,7 +1117,7 @@
           <w:ilvl w:val="0"/>
           <w:numId w:val="0"/>
         </w:numPr>
-        <w:shd w:val="clear" w:color="auto" w:fill="00B050"/>
+        <w:shd w:val="clear" w:color="auto" w:fill="92CDDC" w:themeFill="accent5" w:themeFillTint="99"/>
         <w:tabs>
           <w:tab w:val="left" w:pos="360"/>
         </w:tabs>
@@ -1221,16 +1208,7 @@
           <w:b w:val="0"/>
           <w:sz w:val="20"/>
         </w:rPr>
-        <w:t xml:space="preserve"> uma contagem visual dos produtos. Os pedidos a cozinha são realizados através de comandas que </w:t>
-      </w:r>
-      <w:bookmarkStart w:id="0" w:name="_GoBack"/>
-      <w:bookmarkEnd w:id="0"/>
-      <w:r>
-        <w:rPr>
-          <w:b w:val="0"/>
-          <w:sz w:val="20"/>
-        </w:rPr>
-        <w:t xml:space="preserve">são coladas em um quadro. </w:t>
+        <w:t xml:space="preserve"> uma contagem visual dos produtos. Os pedidos a cozinha são realizados através de comandas que são coladas em um quadro. </w:t>
       </w:r>
     </w:p>
     <w:p>
@@ -1261,7 +1239,7 @@
           <w:ilvl w:val="0"/>
           <w:numId w:val="0"/>
         </w:numPr>
-        <w:shd w:val="clear" w:color="auto" w:fill="00B050"/>
+        <w:shd w:val="clear" w:color="auto" w:fill="92CDDC" w:themeFill="accent5" w:themeFillTint="99"/>
         <w:tabs>
           <w:tab w:val="left" w:pos="360"/>
         </w:tabs>
@@ -1596,7 +1574,7 @@
           <w:ilvl w:val="0"/>
           <w:numId w:val="0"/>
         </w:numPr>
-        <w:shd w:val="clear" w:color="auto" w:fill="00B050"/>
+        <w:shd w:val="clear" w:color="auto" w:fill="92CDDC" w:themeFill="accent5" w:themeFillTint="99"/>
         <w:tabs>
           <w:tab w:val="left" w:pos="360"/>
         </w:tabs>
@@ -1624,7 +1602,7 @@
           <w:ilvl w:val="0"/>
           <w:numId w:val="0"/>
         </w:numPr>
-        <w:shd w:val="clear" w:color="auto" w:fill="92D050"/>
+        <w:shd w:val="clear" w:color="auto" w:fill="548DD4" w:themeFill="text2" w:themeFillTint="99"/>
         <w:tabs>
           <w:tab w:val="left" w:pos="360"/>
           <w:tab w:val="left" w:pos="792"/>
@@ -1705,7 +1683,7 @@
           <w:ilvl w:val="0"/>
           <w:numId w:val="0"/>
         </w:numPr>
-        <w:shd w:val="clear" w:color="auto" w:fill="00B050"/>
+        <w:shd w:val="clear" w:color="auto" w:fill="92CDDC" w:themeFill="accent5" w:themeFillTint="99"/>
         <w:tabs>
           <w:tab w:val="left" w:pos="360"/>
           <w:tab w:val="left" w:pos="792"/>
@@ -1719,12 +1697,6 @@
           <w:sz w:val="40"/>
         </w:rPr>
         <w:t xml:space="preserve"> </w:t>
-      </w:r>
-      <w:r>
-        <w:rPr>
-          <w:sz w:val="40"/>
-        </w:rPr>
-        <w:tab/>
       </w:r>
       <w:r>
         <w:rPr>
@@ -1773,7 +1745,7 @@
     </w:p>
     <w:tbl>
       <w:tblPr>
-        <w:tblStyle w:val="TabeladeGrade4-nfase3"/>
+        <w:tblStyle w:val="TabeladeGrade6Colorida"/>
         <w:tblW w:w="9088" w:type="dxa"/>
         <w:tblLook w:val="04A0" w:firstRow="1" w:lastRow="0" w:firstColumn="1" w:lastColumn="0" w:noHBand="0" w:noVBand="1"/>
       </w:tblPr>
@@ -2086,7 +2058,7 @@
     </w:p>
     <w:tbl>
       <w:tblPr>
-        <w:tblStyle w:val="TabeladeGrade4-nfase3"/>
+        <w:tblStyle w:val="TabeladeGrade6Colorida"/>
         <w:tblW w:w="9088" w:type="dxa"/>
         <w:tblLook w:val="04A0" w:firstRow="1" w:lastRow="0" w:firstColumn="1" w:lastColumn="0" w:noHBand="0" w:noVBand="1"/>
       </w:tblPr>
@@ -2458,7 +2430,7 @@
     </w:p>
     <w:tbl>
       <w:tblPr>
-        <w:tblStyle w:val="TabeladeGrade4-nfase3"/>
+        <w:tblStyle w:val="TabeladeGrade6Colorida"/>
         <w:tblW w:w="9088" w:type="dxa"/>
         <w:tblLook w:val="04A0" w:firstRow="1" w:lastRow="0" w:firstColumn="1" w:lastColumn="0" w:noHBand="0" w:noVBand="1"/>
       </w:tblPr>
@@ -2729,7 +2701,21 @@
                 <w:b w:val="0"/>
                 <w:sz w:val="20"/>
               </w:rPr>
-              <w:t>Franciele Antqueves, Anna Paula, Phillip</w:t>
+              <w:t>Franciele Antqueves</w:t>
+            </w:r>
+            <w:r>
+              <w:rPr>
+                <w:b w:val="0"/>
+                <w:sz w:val="20"/>
+              </w:rPr>
+              <w:t>, Phillip</w:t>
+            </w:r>
+            <w:r>
+              <w:rPr>
+                <w:b w:val="0"/>
+                <w:sz w:val="20"/>
+              </w:rPr>
+              <w:t xml:space="preserve"> Silva</w:t>
             </w:r>
           </w:p>
         </w:tc>
@@ -2833,7 +2819,7 @@
     </w:p>
     <w:tbl>
       <w:tblPr>
-        <w:tblStyle w:val="TabeladeGrade4-nfase3"/>
+        <w:tblStyle w:val="TabeladeGrade6Colorida"/>
         <w:tblW w:w="9088" w:type="dxa"/>
         <w:tblLook w:val="04A0" w:firstRow="1" w:lastRow="0" w:firstColumn="1" w:lastColumn="0" w:noHBand="0" w:noVBand="1"/>
       </w:tblPr>
@@ -3173,7 +3159,7 @@
     </w:p>
     <w:tbl>
       <w:tblPr>
-        <w:tblStyle w:val="TabeladeGrade4-nfase3"/>
+        <w:tblStyle w:val="TabeladeGrade6Colorida"/>
         <w:tblW w:w="9088" w:type="dxa"/>
         <w:tblLook w:val="04A0" w:firstRow="1" w:lastRow="0" w:firstColumn="1" w:lastColumn="0" w:noHBand="0" w:noVBand="1"/>
       </w:tblPr>
@@ -3446,6 +3432,15 @@
               </w:rPr>
               <w:t>Giuliano Costa</w:t>
             </w:r>
+            <w:r>
+              <w:rPr>
+                <w:b w:val="0"/>
+                <w:sz w:val="20"/>
+              </w:rPr>
+              <w:t>, Anna Paula</w:t>
+            </w:r>
+            <w:bookmarkStart w:id="0" w:name="_GoBack"/>
+            <w:bookmarkEnd w:id="0"/>
           </w:p>
         </w:tc>
       </w:tr>
@@ -3503,7 +3498,7 @@
           <w:ilvl w:val="0"/>
           <w:numId w:val="0"/>
         </w:numPr>
-        <w:shd w:val="clear" w:color="auto" w:fill="00B050"/>
+        <w:shd w:val="clear" w:color="auto" w:fill="92CDDC" w:themeFill="accent5" w:themeFillTint="99"/>
         <w:tabs>
           <w:tab w:val="left" w:pos="360"/>
           <w:tab w:val="left" w:pos="720"/>
@@ -3512,12 +3507,6 @@
           <w:sz w:val="40"/>
         </w:rPr>
       </w:pPr>
-      <w:r>
-        <w:rPr>
-          <w:sz w:val="40"/>
-        </w:rPr>
-        <w:tab/>
-      </w:r>
       <w:r>
         <w:rPr>
           <w:sz w:val="40"/>
@@ -3564,7 +3553,7 @@
     </w:p>
     <w:tbl>
       <w:tblPr>
-        <w:tblStyle w:val="TabeladeGrade4-nfase3"/>
+        <w:tblStyle w:val="TabeladeGrade6Colorida"/>
         <w:tblW w:w="9088" w:type="dxa"/>
         <w:tblLook w:val="04A0" w:firstRow="1" w:lastRow="0" w:firstColumn="1" w:lastColumn="0" w:noHBand="0" w:noVBand="1"/>
       </w:tblPr>
@@ -3884,7 +3873,7 @@
     </w:p>
     <w:tbl>
       <w:tblPr>
-        <w:tblStyle w:val="TabeladeGrade4-nfase3"/>
+        <w:tblStyle w:val="TabeladeGrade6Colorida"/>
         <w:tblW w:w="9088" w:type="dxa"/>
         <w:tblLook w:val="04A0" w:firstRow="1" w:lastRow="0" w:firstColumn="1" w:lastColumn="0" w:noHBand="0" w:noVBand="1"/>
       </w:tblPr>
@@ -4244,7 +4233,7 @@
     </w:p>
     <w:tbl>
       <w:tblPr>
-        <w:tblStyle w:val="TabeladeGrade4-nfase3"/>
+        <w:tblStyle w:val="TabeladeGrade6Colorida"/>
         <w:tblW w:w="9088" w:type="dxa"/>
         <w:tblLook w:val="04A0" w:firstRow="1" w:lastRow="0" w:firstColumn="1" w:lastColumn="0" w:noHBand="0" w:noVBand="1"/>
       </w:tblPr>
@@ -4582,7 +4571,7 @@
     </w:p>
     <w:tbl>
       <w:tblPr>
-        <w:tblStyle w:val="TabeladeGrade4-nfase3"/>
+        <w:tblStyle w:val="TabeladeGrade6Colorida"/>
         <w:tblW w:w="9088" w:type="dxa"/>
         <w:tblLook w:val="04A0" w:firstRow="1" w:lastRow="0" w:firstColumn="1" w:lastColumn="0" w:noHBand="0" w:noVBand="1"/>
       </w:tblPr>
@@ -4981,7 +4970,7 @@
           <w:ilvl w:val="0"/>
           <w:numId w:val="0"/>
         </w:numPr>
-        <w:shd w:val="clear" w:color="auto" w:fill="00B050"/>
+        <w:shd w:val="clear" w:color="auto" w:fill="92CDDC" w:themeFill="accent5" w:themeFillTint="99"/>
         <w:tabs>
           <w:tab w:val="left" w:pos="360"/>
         </w:tabs>
@@ -5014,7 +5003,7 @@
           <w:ilvl w:val="0"/>
           <w:numId w:val="0"/>
         </w:numPr>
-        <w:shd w:val="clear" w:color="auto" w:fill="92D050"/>
+        <w:shd w:val="clear" w:color="auto" w:fill="548DD4" w:themeFill="text2" w:themeFillTint="99"/>
         <w:ind w:firstLine="709"/>
       </w:pPr>
       <w:r>
@@ -5033,7 +5022,7 @@
     </w:p>
     <w:tbl>
       <w:tblPr>
-        <w:tblStyle w:val="TabeladeGrade4-nfase3"/>
+        <w:tblStyle w:val="TabeladeGrade6Colorida"/>
         <w:tblW w:w="9111" w:type="dxa"/>
         <w:tblLook w:val="04A0" w:firstRow="1" w:lastRow="0" w:firstColumn="1" w:lastColumn="0" w:noHBand="0" w:noVBand="1"/>
       </w:tblPr>
@@ -5065,7 +5054,6 @@
         <w:tc>
           <w:tcPr>
             <w:tcW w:w="2028" w:type="dxa"/>
-            <w:shd w:val="clear" w:color="auto" w:fill="FF0000"/>
           </w:tcPr>
           <w:p>
             <w:pPr>
@@ -5443,7 +5431,7 @@
     <w:p>
       <w:pPr>
         <w:pStyle w:val="PSDS-CorpodeTexto"/>
-        <w:shd w:val="clear" w:color="auto" w:fill="92D050"/>
+        <w:shd w:val="clear" w:color="auto" w:fill="548DD4" w:themeFill="text2" w:themeFillTint="99"/>
         <w:ind w:firstLine="624"/>
         <w:rPr>
           <w:b/>
@@ -5465,7 +5453,7 @@
     </w:p>
     <w:tbl>
       <w:tblPr>
-        <w:tblStyle w:val="TabeladeGrade4-nfase3"/>
+        <w:tblStyle w:val="TabeladeGrade6Colorida"/>
         <w:tblW w:w="9111" w:type="dxa"/>
         <w:tblLook w:val="04A0" w:firstRow="1" w:lastRow="0" w:firstColumn="1" w:lastColumn="0" w:noHBand="0" w:noVBand="1"/>
       </w:tblPr>
@@ -5497,7 +5485,6 @@
         <w:tc>
           <w:tcPr>
             <w:tcW w:w="2028" w:type="dxa"/>
-            <w:shd w:val="clear" w:color="auto" w:fill="FF0000"/>
           </w:tcPr>
           <w:p>
             <w:pPr>
@@ -5800,7 +5787,7 @@
     <w:p>
       <w:pPr>
         <w:pStyle w:val="PSDS-CorpodeTexto"/>
-        <w:shd w:val="clear" w:color="auto" w:fill="92D050"/>
+        <w:shd w:val="clear" w:color="auto" w:fill="548DD4" w:themeFill="text2" w:themeFillTint="99"/>
         <w:rPr>
           <w:b/>
           <w:sz w:val="24"/>
@@ -5822,7 +5809,7 @@
     </w:p>
     <w:tbl>
       <w:tblPr>
-        <w:tblStyle w:val="TabeladeGrade4-nfase3"/>
+        <w:tblStyle w:val="TabeladeGrade6Colorida"/>
         <w:tblW w:w="9111" w:type="dxa"/>
         <w:tblLook w:val="04A0" w:firstRow="1" w:lastRow="0" w:firstColumn="1" w:lastColumn="0" w:noHBand="0" w:noVBand="1"/>
       </w:tblPr>
@@ -5854,7 +5841,6 @@
         <w:tc>
           <w:tcPr>
             <w:tcW w:w="2028" w:type="dxa"/>
-            <w:shd w:val="clear" w:color="auto" w:fill="FF0000"/>
           </w:tcPr>
           <w:p>
             <w:pPr>
@@ -6146,7 +6132,7 @@
     <w:p>
       <w:pPr>
         <w:pStyle w:val="PSDS-CorpodeTexto"/>
-        <w:shd w:val="clear" w:color="auto" w:fill="92D050"/>
+        <w:shd w:val="clear" w:color="auto" w:fill="548DD4" w:themeFill="text2" w:themeFillTint="99"/>
         <w:rPr>
           <w:b/>
           <w:sz w:val="24"/>
@@ -6168,7 +6154,7 @@
     </w:p>
     <w:tbl>
       <w:tblPr>
-        <w:tblStyle w:val="TabeladeGrade4-nfase3"/>
+        <w:tblStyle w:val="TabeladeGrade6Colorida"/>
         <w:tblW w:w="9111" w:type="dxa"/>
         <w:tblLook w:val="04A0" w:firstRow="1" w:lastRow="0" w:firstColumn="1" w:lastColumn="0" w:noHBand="0" w:noVBand="1"/>
       </w:tblPr>
@@ -6200,7 +6186,6 @@
         <w:tc>
           <w:tcPr>
             <w:tcW w:w="2028" w:type="dxa"/>
-            <w:shd w:val="clear" w:color="auto" w:fill="FF0000"/>
           </w:tcPr>
           <w:p>
             <w:pPr>
@@ -6845,7 +6830,7 @@
           <w:ilvl w:val="0"/>
           <w:numId w:val="0"/>
         </w:numPr>
-        <w:shd w:val="clear" w:color="auto" w:fill="00B050"/>
+        <w:shd w:val="clear" w:color="auto" w:fill="92CDDC" w:themeFill="accent5" w:themeFillTint="99"/>
         <w:tabs>
           <w:tab w:val="left" w:pos="360"/>
         </w:tabs>
@@ -6854,12 +6839,6 @@
           <w:sz w:val="40"/>
         </w:rPr>
       </w:pPr>
-      <w:r>
-        <w:rPr>
-          <w:sz w:val="40"/>
-        </w:rPr>
-        <w:tab/>
-      </w:r>
       <w:r>
         <w:rPr>
           <w:sz w:val="40"/>
@@ -6895,7 +6874,7 @@
           <w:ilvl w:val="0"/>
           <w:numId w:val="0"/>
         </w:numPr>
-        <w:shd w:val="clear" w:color="auto" w:fill="92D050"/>
+        <w:shd w:val="clear" w:color="auto" w:fill="548DD4" w:themeFill="text2" w:themeFillTint="99"/>
         <w:ind w:firstLine="567"/>
       </w:pPr>
       <w:r>
@@ -6965,7 +6944,7 @@
           <w:ilvl w:val="0"/>
           <w:numId w:val="0"/>
         </w:numPr>
-        <w:shd w:val="clear" w:color="auto" w:fill="92D050"/>
+        <w:shd w:val="clear" w:color="auto" w:fill="548DD4" w:themeFill="text2" w:themeFillTint="99"/>
         <w:ind w:firstLine="567"/>
       </w:pPr>
       <w:r>
@@ -7083,7 +7062,7 @@
           <w:ilvl w:val="0"/>
           <w:numId w:val="0"/>
         </w:numPr>
-        <w:shd w:val="clear" w:color="auto" w:fill="00B050"/>
+        <w:shd w:val="clear" w:color="auto" w:fill="92CDDC" w:themeFill="accent5" w:themeFillTint="99"/>
         <w:tabs>
           <w:tab w:val="left" w:pos="360"/>
         </w:tabs>
@@ -7096,12 +7075,6 @@
         <w:rPr>
           <w:sz w:val="40"/>
         </w:rPr>
-        <w:tab/>
-      </w:r>
-      <w:r>
-        <w:rPr>
-          <w:sz w:val="40"/>
-        </w:rPr>
         <w:t>Expectativa de Entrega do Produto</w:t>
       </w:r>
     </w:p>
@@ -7175,8 +7148,8 @@
       </w:r>
     </w:p>
     <w:sectPr>
-      <w:headerReference w:type="default" r:id="rId10"/>
-      <w:footerReference w:type="default" r:id="rId11"/>
+      <w:headerReference w:type="default" r:id="rId11"/>
+      <w:footerReference w:type="default" r:id="rId12"/>
       <w:pgSz w:w="11905" w:h="16837"/>
       <w:pgMar w:top="1701" w:right="1134" w:bottom="1134" w:left="1701" w:header="142" w:footer="1230" w:gutter="0"/>
       <w:pgNumType w:start="1"/>
@@ -7211,7 +7184,7 @@
 <w:ftr xmlns:wpc="http://schemas.microsoft.com/office/word/2010/wordprocessingCanvas" xmlns:mc="http://schemas.openxmlformats.org/markup-compatibility/2006" xmlns:o="urn:schemas-microsoft-com:office:office" xmlns:r="http://schemas.openxmlformats.org/officeDocument/2006/relationships" xmlns:m="http://schemas.openxmlformats.org/officeDocument/2006/math" xmlns:v="urn:schemas-microsoft-com:vml" xmlns:wp14="http://schemas.microsoft.com/office/word/2010/wordprocessingDrawing" xmlns:wp="http://schemas.openxmlformats.org/drawingml/2006/wordprocessingDrawing" xmlns:w10="urn:schemas-microsoft-com:office:word" xmlns:w="http://schemas.openxmlformats.org/wordprocessingml/2006/main" xmlns:w14="http://schemas.microsoft.com/office/word/2010/wordml" xmlns:w15="http://schemas.microsoft.com/office/word/2012/wordml" xmlns:wpg="http://schemas.microsoft.com/office/word/2010/wordprocessingGroup" xmlns:wpi="http://schemas.microsoft.com/office/word/2010/wordprocessingInk" xmlns:wne="http://schemas.microsoft.com/office/word/2006/wordml" xmlns:wps="http://schemas.microsoft.com/office/word/2010/wordprocessingShape" mc:Ignorable="w14 w15 wp14">
   <w:tbl>
     <w:tblPr>
-      <w:tblW w:w="4971" w:type="pct"/>
+      <w:tblW w:w="4923" w:type="pct"/>
       <w:tblCellMar>
         <w:top w:w="72" w:type="dxa"/>
         <w:left w:w="115" w:type="dxa"/>
@@ -7221,8 +7194,8 @@
       <w:tblLook w:val="04A0" w:firstRow="1" w:lastRow="0" w:firstColumn="1" w:lastColumn="0" w:noHBand="0" w:noVBand="1"/>
     </w:tblPr>
     <w:tblGrid>
-      <w:gridCol w:w="8115"/>
-      <w:gridCol w:w="902"/>
+      <w:gridCol w:w="8114"/>
+      <w:gridCol w:w="816"/>
     </w:tblGrid>
     <w:tr>
       <w:trPr>
@@ -7230,7 +7203,7 @@
       </w:trPr>
       <w:tc>
         <w:tcPr>
-          <w:tcW w:w="4500" w:type="pct"/>
+          <w:tcW w:w="4543" w:type="pct"/>
           <w:tcBorders>
             <w:top w:val="single" w:sz="4" w:space="0" w:color="000000" w:themeColor="text1"/>
           </w:tcBorders>
@@ -7252,11 +7225,8 @@
       </w:tc>
       <w:tc>
         <w:tcPr>
-          <w:tcW w:w="500" w:type="pct"/>
-          <w:tcBorders>
-            <w:top w:val="single" w:sz="4" w:space="0" w:color="C0504D" w:themeColor="accent2"/>
-          </w:tcBorders>
-          <w:shd w:val="clear" w:color="auto" w:fill="00B050"/>
+          <w:tcW w:w="457" w:type="pct"/>
+          <w:shd w:val="clear" w:color="auto" w:fill="548DD4" w:themeFill="text2" w:themeFillTint="99"/>
         </w:tcPr>
         <w:p>
           <w:pPr>
@@ -7264,24 +7234,31 @@
             <w:jc w:val="center"/>
             <w:rPr>
               <w:b/>
+              <w:noProof/>
               <w:color w:val="FFFFFF" w:themeColor="background1"/>
             </w:rPr>
           </w:pPr>
           <w:r>
             <w:rPr>
               <w:b/>
+              <w:noProof/>
+              <w:color w:val="FFFFFF" w:themeColor="background1"/>
             </w:rPr>
             <w:fldChar w:fldCharType="begin"/>
           </w:r>
           <w:r>
             <w:rPr>
               <w:b/>
+              <w:noProof/>
+              <w:color w:val="FFFFFF" w:themeColor="background1"/>
             </w:rPr>
             <w:instrText xml:space="preserve"> PAGE   \* MERGEFORMAT </w:instrText>
           </w:r>
           <w:r>
             <w:rPr>
               <w:b/>
+              <w:noProof/>
+              <w:color w:val="FFFFFF" w:themeColor="background1"/>
             </w:rPr>
             <w:fldChar w:fldCharType="separate"/>
           </w:r>
@@ -7291,11 +7268,13 @@
               <w:noProof/>
               <w:color w:val="FFFFFF" w:themeColor="background1"/>
             </w:rPr>
-            <w:t>4</w:t>
+            <w:t>9</w:t>
           </w:r>
           <w:r>
             <w:rPr>
               <w:b/>
+              <w:noProof/>
+              <w:color w:val="FFFFFF" w:themeColor="background1"/>
             </w:rPr>
             <w:fldChar w:fldCharType="end"/>
           </w:r>
@@ -7361,12 +7340,12 @@
             <wp:align>left</wp:align>
           </wp:positionH>
           <wp:positionV relativeFrom="paragraph">
-            <wp:posOffset>109855</wp:posOffset>
+            <wp:posOffset>24130</wp:posOffset>
           </wp:positionV>
-          <wp:extent cx="9201484" cy="857250"/>
+          <wp:extent cx="8485829" cy="790575"/>
           <wp:effectExtent l="0" t="0" r="0" b="0"/>
           <wp:wrapNone/>
-          <wp:docPr id="2" name="Imagem 2"/>
+          <wp:docPr id="1" name="Imagem 1"/>
           <wp:cNvGraphicFramePr>
             <a:graphicFrameLocks xmlns:a="http://schemas.openxmlformats.org/drawingml/2006/main" noChangeAspect="1"/>
           </wp:cNvGraphicFramePr>
@@ -7374,7 +7353,7 @@
             <a:graphicData uri="http://schemas.openxmlformats.org/drawingml/2006/picture">
               <pic:pic xmlns:pic="http://schemas.openxmlformats.org/drawingml/2006/picture">
                 <pic:nvPicPr>
-                  <pic:cNvPr id="2" name="CabecalhoDocVisao.bmp"/>
+                  <pic:cNvPr id="1" name="cabecalho_doc_visao.png"/>
                   <pic:cNvPicPr/>
                 </pic:nvPicPr>
                 <pic:blipFill>
@@ -7392,7 +7371,7 @@
                 <pic:spPr>
                   <a:xfrm>
                     <a:off x="0" y="0"/>
-                    <a:ext cx="9201484" cy="857250"/>
+                    <a:ext cx="8485829" cy="790575"/>
                   </a:xfrm>
                   <a:prstGeom prst="rect">
                     <a:avLst/>
@@ -11781,6 +11760,148 @@
       </w:tcPr>
     </w:tblStylePr>
   </w:style>
+  <w:style w:type="table" w:styleId="TabeladeGrade4-nfase5">
+    <w:name w:val="Grid Table 4 Accent 5"/>
+    <w:basedOn w:val="Tabelanormal"/>
+    <w:uiPriority w:val="49"/>
+    <w:rsid w:val="008F792D"/>
+    <w:tblPr>
+      <w:tblStyleRowBandSize w:val="1"/>
+      <w:tblStyleColBandSize w:val="1"/>
+      <w:tblBorders>
+        <w:top w:val="single" w:sz="4" w:space="0" w:color="92CDDC" w:themeColor="accent5" w:themeTint="99"/>
+        <w:left w:val="single" w:sz="4" w:space="0" w:color="92CDDC" w:themeColor="accent5" w:themeTint="99"/>
+        <w:bottom w:val="single" w:sz="4" w:space="0" w:color="92CDDC" w:themeColor="accent5" w:themeTint="99"/>
+        <w:right w:val="single" w:sz="4" w:space="0" w:color="92CDDC" w:themeColor="accent5" w:themeTint="99"/>
+        <w:insideH w:val="single" w:sz="4" w:space="0" w:color="92CDDC" w:themeColor="accent5" w:themeTint="99"/>
+        <w:insideV w:val="single" w:sz="4" w:space="0" w:color="92CDDC" w:themeColor="accent5" w:themeTint="99"/>
+      </w:tblBorders>
+    </w:tblPr>
+    <w:tblStylePr w:type="firstRow">
+      <w:rPr>
+        <w:b/>
+        <w:bCs/>
+        <w:color w:val="FFFFFF" w:themeColor="background1"/>
+      </w:rPr>
+      <w:tblPr/>
+      <w:tcPr>
+        <w:tcBorders>
+          <w:top w:val="single" w:sz="4" w:space="0" w:color="4BACC6" w:themeColor="accent5"/>
+          <w:left w:val="single" w:sz="4" w:space="0" w:color="4BACC6" w:themeColor="accent5"/>
+          <w:bottom w:val="single" w:sz="4" w:space="0" w:color="4BACC6" w:themeColor="accent5"/>
+          <w:right w:val="single" w:sz="4" w:space="0" w:color="4BACC6" w:themeColor="accent5"/>
+          <w:insideH w:val="nil"/>
+          <w:insideV w:val="nil"/>
+        </w:tcBorders>
+        <w:shd w:val="clear" w:color="auto" w:fill="4BACC6" w:themeFill="accent5"/>
+      </w:tcPr>
+    </w:tblStylePr>
+    <w:tblStylePr w:type="lastRow">
+      <w:rPr>
+        <w:b/>
+        <w:bCs/>
+      </w:rPr>
+      <w:tblPr/>
+      <w:tcPr>
+        <w:tcBorders>
+          <w:top w:val="double" w:sz="4" w:space="0" w:color="4BACC6" w:themeColor="accent5"/>
+        </w:tcBorders>
+      </w:tcPr>
+    </w:tblStylePr>
+    <w:tblStylePr w:type="firstCol">
+      <w:rPr>
+        <w:b/>
+        <w:bCs/>
+      </w:rPr>
+    </w:tblStylePr>
+    <w:tblStylePr w:type="lastCol">
+      <w:rPr>
+        <w:b/>
+        <w:bCs/>
+      </w:rPr>
+    </w:tblStylePr>
+    <w:tblStylePr w:type="band1Vert">
+      <w:tblPr/>
+      <w:tcPr>
+        <w:shd w:val="clear" w:color="auto" w:fill="DAEEF3" w:themeFill="accent5" w:themeFillTint="33"/>
+      </w:tcPr>
+    </w:tblStylePr>
+    <w:tblStylePr w:type="band1Horz">
+      <w:tblPr/>
+      <w:tcPr>
+        <w:shd w:val="clear" w:color="auto" w:fill="DAEEF3" w:themeFill="accent5" w:themeFillTint="33"/>
+      </w:tcPr>
+    </w:tblStylePr>
+  </w:style>
+  <w:style w:type="table" w:styleId="TabeladeGrade6Colorida">
+    <w:name w:val="Grid Table 6 Colorful"/>
+    <w:basedOn w:val="Tabelanormal"/>
+    <w:uiPriority w:val="51"/>
+    <w:rsid w:val="008F792D"/>
+    <w:rPr>
+      <w:color w:val="000000" w:themeColor="text1"/>
+    </w:rPr>
+    <w:tblPr>
+      <w:tblStyleRowBandSize w:val="1"/>
+      <w:tblStyleColBandSize w:val="1"/>
+      <w:tblBorders>
+        <w:top w:val="single" w:sz="4" w:space="0" w:color="666666" w:themeColor="text1" w:themeTint="99"/>
+        <w:left w:val="single" w:sz="4" w:space="0" w:color="666666" w:themeColor="text1" w:themeTint="99"/>
+        <w:bottom w:val="single" w:sz="4" w:space="0" w:color="666666" w:themeColor="text1" w:themeTint="99"/>
+        <w:right w:val="single" w:sz="4" w:space="0" w:color="666666" w:themeColor="text1" w:themeTint="99"/>
+        <w:insideH w:val="single" w:sz="4" w:space="0" w:color="666666" w:themeColor="text1" w:themeTint="99"/>
+        <w:insideV w:val="single" w:sz="4" w:space="0" w:color="666666" w:themeColor="text1" w:themeTint="99"/>
+      </w:tblBorders>
+    </w:tblPr>
+    <w:tblStylePr w:type="firstRow">
+      <w:rPr>
+        <w:b/>
+        <w:bCs/>
+      </w:rPr>
+      <w:tblPr/>
+      <w:tcPr>
+        <w:tcBorders>
+          <w:bottom w:val="single" w:sz="12" w:space="0" w:color="666666" w:themeColor="text1" w:themeTint="99"/>
+        </w:tcBorders>
+      </w:tcPr>
+    </w:tblStylePr>
+    <w:tblStylePr w:type="lastRow">
+      <w:rPr>
+        <w:b/>
+        <w:bCs/>
+      </w:rPr>
+      <w:tblPr/>
+      <w:tcPr>
+        <w:tcBorders>
+          <w:top w:val="double" w:sz="4" w:space="0" w:color="666666" w:themeColor="text1" w:themeTint="99"/>
+        </w:tcBorders>
+      </w:tcPr>
+    </w:tblStylePr>
+    <w:tblStylePr w:type="firstCol">
+      <w:rPr>
+        <w:b/>
+        <w:bCs/>
+      </w:rPr>
+    </w:tblStylePr>
+    <w:tblStylePr w:type="lastCol">
+      <w:rPr>
+        <w:b/>
+        <w:bCs/>
+      </w:rPr>
+    </w:tblStylePr>
+    <w:tblStylePr w:type="band1Vert">
+      <w:tblPr/>
+      <w:tcPr>
+        <w:shd w:val="clear" w:color="auto" w:fill="CCCCCC" w:themeFill="text1" w:themeFillTint="33"/>
+      </w:tcPr>
+    </w:tblStylePr>
+    <w:tblStylePr w:type="band1Horz">
+      <w:tblPr/>
+      <w:tcPr>
+        <w:shd w:val="clear" w:color="auto" w:fill="CCCCCC" w:themeFill="text1" w:themeFillTint="33"/>
+      </w:tcPr>
+    </w:tblStylePr>
+  </w:style>
 </w:styles>
 </file>
 
@@ -12065,4 +12186,16 @@
   <a:objectDefaults/>
   <a:extraClrSchemeLst/>
 </a:theme>
+</file>
+
+<file path=customXml/item1.xml><?xml version="1.0" encoding="utf-8"?>
+<b:Sources xmlns:b="http://schemas.openxmlformats.org/officeDocument/2006/bibliography" xmlns="http://schemas.openxmlformats.org/officeDocument/2006/bibliography" SelectedStyle="\APASixthEditionOfficeOnline.xsl" StyleName="APA" Version="6"/>
+</file>
+
+<file path=customXml/itemProps1.xml><?xml version="1.0" encoding="utf-8"?>
+<ds:datastoreItem xmlns:ds="http://schemas.openxmlformats.org/officeDocument/2006/customXml" ds:itemID="{D5896BCC-9DDC-4E4D-8CC7-A2C51BF776D0}">
+  <ds:schemaRefs>
+    <ds:schemaRef ds:uri="http://schemas.openxmlformats.org/officeDocument/2006/bibliography"/>
+  </ds:schemaRefs>
+</ds:datastoreItem>
 </file>
</xml_diff>

<commit_message>
atualizacao do doc de visao
</commit_message>
<xml_diff>
--- a/Documentação/Documento Visão - Hermes Bar.docx
+++ b/Documentação/Documento Visão - Hermes Bar.docx
@@ -552,6 +552,165 @@
             <w:tcBorders>
               <w:top w:val="single" w:sz="4" w:space="0" w:color="000000"/>
               <w:left w:val="single" w:sz="4" w:space="0" w:color="auto"/>
+              <w:bottom w:val="single" w:sz="4" w:space="0" w:color="000000"/>
+              <w:right w:val="single" w:sz="4" w:space="0" w:color="auto"/>
+            </w:tcBorders>
+            <w:vAlign w:val="center"/>
+          </w:tcPr>
+          <w:p>
+            <w:pPr>
+              <w:pStyle w:val="PSDS-CorpodeTexto"/>
+              <w:snapToGrid w:val="0"/>
+              <w:spacing w:before="60"/>
+              <w:jc w:val="center"/>
+              <w:rPr>
+                <w:rFonts w:cs="Arial"/>
+                <w:sz w:val="18"/>
+                <w:szCs w:val="18"/>
+              </w:rPr>
+            </w:pPr>
+          </w:p>
+        </w:tc>
+      </w:tr>
+      <w:tr>
+        <w:trPr>
+          <w:trHeight w:val="604"/>
+        </w:trPr>
+        <w:tc>
+          <w:tcPr>
+            <w:tcW w:w="1364" w:type="dxa"/>
+            <w:tcBorders>
+              <w:top w:val="single" w:sz="4" w:space="0" w:color="000000"/>
+              <w:left w:val="single" w:sz="4" w:space="0" w:color="000000"/>
+              <w:bottom w:val="single" w:sz="4" w:space="0" w:color="000000"/>
+            </w:tcBorders>
+            <w:vAlign w:val="center"/>
+          </w:tcPr>
+          <w:p>
+            <w:pPr>
+              <w:pStyle w:val="PSDS-CorpodeTexto"/>
+              <w:snapToGrid w:val="0"/>
+              <w:spacing w:before="60"/>
+              <w:jc w:val="center"/>
+              <w:rPr>
+                <w:rFonts w:cs="Arial"/>
+                <w:sz w:val="18"/>
+                <w:szCs w:val="18"/>
+              </w:rPr>
+            </w:pPr>
+            <w:r>
+              <w:rPr>
+                <w:rFonts w:cs="Arial"/>
+                <w:sz w:val="18"/>
+                <w:szCs w:val="18"/>
+              </w:rPr>
+              <w:t>09/03/2014</w:t>
+            </w:r>
+          </w:p>
+        </w:tc>
+        <w:tc>
+          <w:tcPr>
+            <w:tcW w:w="964" w:type="dxa"/>
+            <w:tcBorders>
+              <w:top w:val="single" w:sz="4" w:space="0" w:color="000000"/>
+              <w:left w:val="single" w:sz="4" w:space="0" w:color="000000"/>
+              <w:bottom w:val="single" w:sz="4" w:space="0" w:color="000000"/>
+            </w:tcBorders>
+            <w:vAlign w:val="center"/>
+          </w:tcPr>
+          <w:p>
+            <w:pPr>
+              <w:pStyle w:val="PSDS-CorpodeTexto"/>
+              <w:snapToGrid w:val="0"/>
+              <w:spacing w:before="60"/>
+              <w:jc w:val="center"/>
+              <w:rPr>
+                <w:rFonts w:cs="Arial"/>
+                <w:sz w:val="18"/>
+                <w:szCs w:val="18"/>
+              </w:rPr>
+            </w:pPr>
+            <w:r>
+              <w:rPr>
+                <w:rFonts w:cs="Arial"/>
+                <w:sz w:val="18"/>
+                <w:szCs w:val="18"/>
+              </w:rPr>
+              <w:t>1.1</w:t>
+            </w:r>
+          </w:p>
+        </w:tc>
+        <w:tc>
+          <w:tcPr>
+            <w:tcW w:w="3371" w:type="dxa"/>
+            <w:tcBorders>
+              <w:top w:val="single" w:sz="4" w:space="0" w:color="000000"/>
+              <w:left w:val="single" w:sz="4" w:space="0" w:color="000000"/>
+              <w:bottom w:val="single" w:sz="4" w:space="0" w:color="000000"/>
+            </w:tcBorders>
+            <w:vAlign w:val="center"/>
+          </w:tcPr>
+          <w:p>
+            <w:pPr>
+              <w:pStyle w:val="PSDS-CorpodeTexto"/>
+              <w:snapToGrid w:val="0"/>
+              <w:spacing w:before="60"/>
+              <w:jc w:val="center"/>
+              <w:rPr>
+                <w:rFonts w:cs="Arial"/>
+                <w:sz w:val="18"/>
+                <w:szCs w:val="18"/>
+              </w:rPr>
+            </w:pPr>
+            <w:r>
+              <w:rPr>
+                <w:rFonts w:cs="Arial"/>
+                <w:sz w:val="18"/>
+                <w:szCs w:val="18"/>
+              </w:rPr>
+              <w:t>Atualização do documento de visão</w:t>
+            </w:r>
+          </w:p>
+        </w:tc>
+        <w:tc>
+          <w:tcPr>
+            <w:tcW w:w="1193" w:type="dxa"/>
+            <w:tcBorders>
+              <w:top w:val="single" w:sz="4" w:space="0" w:color="000000"/>
+              <w:left w:val="single" w:sz="4" w:space="0" w:color="000000"/>
+              <w:bottom w:val="single" w:sz="4" w:space="0" w:color="000000"/>
+              <w:right w:val="single" w:sz="4" w:space="0" w:color="auto"/>
+            </w:tcBorders>
+            <w:vAlign w:val="center"/>
+          </w:tcPr>
+          <w:p>
+            <w:pPr>
+              <w:pStyle w:val="PSDS-CorpodeTexto"/>
+              <w:snapToGrid w:val="0"/>
+              <w:spacing w:before="60"/>
+              <w:jc w:val="center"/>
+              <w:rPr>
+                <w:rFonts w:cs="Arial"/>
+                <w:sz w:val="18"/>
+                <w:szCs w:val="18"/>
+              </w:rPr>
+            </w:pPr>
+            <w:r>
+              <w:rPr>
+                <w:rFonts w:cs="Arial"/>
+                <w:sz w:val="18"/>
+                <w:szCs w:val="18"/>
+              </w:rPr>
+              <w:t>Giuliano Costa</w:t>
+            </w:r>
+          </w:p>
+        </w:tc>
+        <w:tc>
+          <w:tcPr>
+            <w:tcW w:w="1746" w:type="dxa"/>
+            <w:tcBorders>
+              <w:top w:val="single" w:sz="4" w:space="0" w:color="000000"/>
+              <w:left w:val="single" w:sz="4" w:space="0" w:color="auto"/>
               <w:bottom w:val="single" w:sz="4" w:space="0" w:color="auto"/>
               <w:right w:val="single" w:sz="4" w:space="0" w:color="auto"/>
             </w:tcBorders>
@@ -746,6 +905,7 @@
       <w:r>
         <w:rPr>
           <w:rFonts w:ascii="Arial" w:hAnsi="Arial" w:cs="Arial"/>
+          <w:b/>
           <w:bCs/>
         </w:rPr>
         <w:t>Giuliano Henrique Costa</w:t>
@@ -791,6 +951,13 @@
           <w:bCs/>
         </w:rPr>
         <w:br/>
+      </w:r>
+      <w:r>
+        <w:rPr>
+          <w:rFonts w:ascii="Arial" w:hAnsi="Arial" w:cs="Arial"/>
+          <w:b/>
+          <w:bCs/>
+        </w:rPr>
         <w:t>Franciele Antqueves</w:t>
       </w:r>
       <w:r>
@@ -844,6 +1011,7 @@
       <w:r>
         <w:rPr>
           <w:rFonts w:ascii="Arial" w:hAnsi="Arial" w:cs="Arial"/>
+          <w:b/>
           <w:color w:val="000000"/>
         </w:rPr>
         <w:t>Ana Paula Ferreira Queiroz</w:t>
@@ -906,6 +1074,7 @@
       <w:r>
         <w:rPr>
           <w:rFonts w:ascii="Arial" w:hAnsi="Arial" w:cs="Arial"/>
+          <w:b/>
           <w:color w:val="000000"/>
         </w:rPr>
         <w:t>Phillip Fonseca Silva</w:t>
@@ -1271,6 +1440,7 @@
           <w:ilvl w:val="0"/>
           <w:numId w:val="0"/>
         </w:numPr>
+        <w:jc w:val="both"/>
         <w:rPr>
           <w:b w:val="0"/>
           <w:sz w:val="20"/>
@@ -1305,6 +1475,7 @@
           <w:ilvl w:val="0"/>
           <w:numId w:val="0"/>
         </w:numPr>
+        <w:jc w:val="both"/>
         <w:rPr>
           <w:b w:val="0"/>
           <w:sz w:val="20"/>
@@ -1625,6 +1796,7 @@
       <w:pPr>
         <w:pStyle w:val="PSDS-CorpodeTexto"/>
         <w:ind w:left="624"/>
+        <w:jc w:val="both"/>
       </w:pPr>
       <w:r>
         <w:t>O sistema irá abranger todas as áreas funci</w:t>
@@ -3439,8 +3611,6 @@
               </w:rPr>
               <w:t>, Anna Paula</w:t>
             </w:r>
-            <w:bookmarkStart w:id="0" w:name="_GoBack"/>
-            <w:bookmarkEnd w:id="0"/>
           </w:p>
         </w:tc>
       </w:tr>
@@ -3842,710 +4012,6 @@
     </w:p>
     <w:p>
       <w:pPr>
-        <w:pStyle w:val="PSDS-MarcadoresNivel3"/>
-        <w:numPr>
-          <w:ilvl w:val="0"/>
-          <w:numId w:val="19"/>
-        </w:numPr>
-        <w:tabs>
-          <w:tab w:val="left" w:pos="720"/>
-          <w:tab w:val="left" w:pos="1440"/>
-        </w:tabs>
-        <w:spacing w:before="0" w:after="0"/>
-      </w:pPr>
-      <w:r>
-        <w:t>Estoque</w:t>
-      </w:r>
-    </w:p>
-    <w:p>
-      <w:pPr>
-        <w:pStyle w:val="PSDS-MarcadoresNivel3"/>
-        <w:numPr>
-          <w:ilvl w:val="0"/>
-          <w:numId w:val="0"/>
-        </w:numPr>
-        <w:tabs>
-          <w:tab w:val="left" w:pos="720"/>
-          <w:tab w:val="left" w:pos="1440"/>
-        </w:tabs>
-        <w:spacing w:before="0" w:after="0"/>
-      </w:pPr>
-    </w:p>
-    <w:tbl>
-      <w:tblPr>
-        <w:tblStyle w:val="TabeladeGrade6Colorida"/>
-        <w:tblW w:w="9088" w:type="dxa"/>
-        <w:tblLook w:val="04A0" w:firstRow="1" w:lastRow="0" w:firstColumn="1" w:lastColumn="0" w:noHBand="0" w:noVBand="1"/>
-      </w:tblPr>
-      <w:tblGrid>
-        <w:gridCol w:w="3402"/>
-        <w:gridCol w:w="5686"/>
-      </w:tblGrid>
-      <w:tr>
-        <w:trPr>
-          <w:cnfStyle w:val="100000000000" w:firstRow="1" w:lastRow="0" w:firstColumn="0" w:lastColumn="0" w:oddVBand="0" w:evenVBand="0" w:oddHBand="0" w:evenHBand="0" w:firstRowFirstColumn="0" w:firstRowLastColumn="0" w:lastRowFirstColumn="0" w:lastRowLastColumn="0"/>
-          <w:trHeight w:val="270"/>
-        </w:trPr>
-        <w:tc>
-          <w:tcPr>
-            <w:cnfStyle w:val="001000000000" w:firstRow="0" w:lastRow="0" w:firstColumn="1" w:lastColumn="0" w:oddVBand="0" w:evenVBand="0" w:oddHBand="0" w:evenHBand="0" w:firstRowFirstColumn="0" w:firstRowLastColumn="0" w:lastRowFirstColumn="0" w:lastRowLastColumn="0"/>
-            <w:tcW w:w="3402" w:type="dxa"/>
-          </w:tcPr>
-          <w:p>
-            <w:pPr>
-              <w:pStyle w:val="PSDS-MarcadoresNivel3"/>
-              <w:numPr>
-                <w:ilvl w:val="0"/>
-                <w:numId w:val="0"/>
-              </w:numPr>
-              <w:tabs>
-                <w:tab w:val="left" w:pos="720"/>
-                <w:tab w:val="left" w:pos="1224"/>
-              </w:tabs>
-              <w:spacing w:before="0" w:after="0"/>
-              <w:rPr>
-                <w:b/>
-                <w:sz w:val="20"/>
-              </w:rPr>
-            </w:pPr>
-            <w:r>
-              <w:rPr>
-                <w:b/>
-                <w:sz w:val="20"/>
-              </w:rPr>
-              <w:t>Descrição</w:t>
-            </w:r>
-          </w:p>
-        </w:tc>
-        <w:tc>
-          <w:tcPr>
-            <w:tcW w:w="5686" w:type="dxa"/>
-          </w:tcPr>
-          <w:p>
-            <w:pPr>
-              <w:pStyle w:val="PSDS-MarcadoresNivel3"/>
-              <w:numPr>
-                <w:ilvl w:val="0"/>
-                <w:numId w:val="0"/>
-              </w:numPr>
-              <w:tabs>
-                <w:tab w:val="left" w:pos="720"/>
-                <w:tab w:val="left" w:pos="1224"/>
-              </w:tabs>
-              <w:spacing w:before="0" w:after="0"/>
-              <w:cnfStyle w:val="100000000000" w:firstRow="1" w:lastRow="0" w:firstColumn="0" w:lastColumn="0" w:oddVBand="0" w:evenVBand="0" w:oddHBand="0" w:evenHBand="0" w:firstRowFirstColumn="0" w:firstRowLastColumn="0" w:lastRowFirstColumn="0" w:lastRowLastColumn="0"/>
-              <w:rPr>
-                <w:b/>
-                <w:sz w:val="20"/>
-              </w:rPr>
-            </w:pPr>
-            <w:r>
-              <w:rPr>
-                <w:b/>
-                <w:sz w:val="20"/>
-              </w:rPr>
-              <w:t>Manutenção do módulo estoque</w:t>
-            </w:r>
-          </w:p>
-        </w:tc>
-      </w:tr>
-      <w:tr>
-        <w:trPr>
-          <w:cnfStyle w:val="000000100000" w:firstRow="0" w:lastRow="0" w:firstColumn="0" w:lastColumn="0" w:oddVBand="0" w:evenVBand="0" w:oddHBand="1" w:evenHBand="0" w:firstRowFirstColumn="0" w:firstRowLastColumn="0" w:lastRowFirstColumn="0" w:lastRowLastColumn="0"/>
-          <w:trHeight w:val="270"/>
-        </w:trPr>
-        <w:tc>
-          <w:tcPr>
-            <w:cnfStyle w:val="001000000000" w:firstRow="0" w:lastRow="0" w:firstColumn="1" w:lastColumn="0" w:oddVBand="0" w:evenVBand="0" w:oddHBand="0" w:evenHBand="0" w:firstRowFirstColumn="0" w:firstRowLastColumn="0" w:lastRowFirstColumn="0" w:lastRowLastColumn="0"/>
-            <w:tcW w:w="3402" w:type="dxa"/>
-          </w:tcPr>
-          <w:p>
-            <w:pPr>
-              <w:pStyle w:val="PSDS-MarcadoresNivel3"/>
-              <w:numPr>
-                <w:ilvl w:val="0"/>
-                <w:numId w:val="0"/>
-              </w:numPr>
-              <w:tabs>
-                <w:tab w:val="left" w:pos="720"/>
-                <w:tab w:val="left" w:pos="1224"/>
-              </w:tabs>
-              <w:spacing w:before="0" w:after="0"/>
-              <w:rPr>
-                <w:b/>
-                <w:sz w:val="20"/>
-              </w:rPr>
-            </w:pPr>
-            <w:r>
-              <w:rPr>
-                <w:b/>
-                <w:sz w:val="20"/>
-              </w:rPr>
-              <w:t xml:space="preserve">Papel </w:t>
-            </w:r>
-          </w:p>
-        </w:tc>
-        <w:tc>
-          <w:tcPr>
-            <w:tcW w:w="5686" w:type="dxa"/>
-          </w:tcPr>
-          <w:p>
-            <w:pPr>
-              <w:pStyle w:val="PSDS-MarcadoresNivel3"/>
-              <w:numPr>
-                <w:ilvl w:val="0"/>
-                <w:numId w:val="0"/>
-              </w:numPr>
-              <w:tabs>
-                <w:tab w:val="left" w:pos="720"/>
-                <w:tab w:val="left" w:pos="1224"/>
-              </w:tabs>
-              <w:spacing w:before="0" w:after="0"/>
-              <w:cnfStyle w:val="000000100000" w:firstRow="0" w:lastRow="0" w:firstColumn="0" w:lastColumn="0" w:oddVBand="0" w:evenVBand="0" w:oddHBand="1" w:evenHBand="0" w:firstRowFirstColumn="0" w:firstRowLastColumn="0" w:lastRowFirstColumn="0" w:lastRowLastColumn="0"/>
-              <w:rPr>
-                <w:b w:val="0"/>
-              </w:rPr>
-            </w:pPr>
-            <w:r>
-              <w:rPr>
-                <w:b w:val="0"/>
-                <w:sz w:val="20"/>
-              </w:rPr>
-              <w:t>Administração e manutenção dos módulos do sistema</w:t>
-            </w:r>
-          </w:p>
-        </w:tc>
-      </w:tr>
-      <w:tr>
-        <w:trPr>
-          <w:trHeight w:val="270"/>
-        </w:trPr>
-        <w:tc>
-          <w:tcPr>
-            <w:cnfStyle w:val="001000000000" w:firstRow="0" w:lastRow="0" w:firstColumn="1" w:lastColumn="0" w:oddVBand="0" w:evenVBand="0" w:oddHBand="0" w:evenHBand="0" w:firstRowFirstColumn="0" w:firstRowLastColumn="0" w:lastRowFirstColumn="0" w:lastRowLastColumn="0"/>
-            <w:tcW w:w="3402" w:type="dxa"/>
-          </w:tcPr>
-          <w:p>
-            <w:pPr>
-              <w:pStyle w:val="PSDS-MarcadoresNivel3"/>
-              <w:numPr>
-                <w:ilvl w:val="0"/>
-                <w:numId w:val="0"/>
-              </w:numPr>
-              <w:tabs>
-                <w:tab w:val="left" w:pos="720"/>
-                <w:tab w:val="left" w:pos="1224"/>
-              </w:tabs>
-              <w:spacing w:before="0" w:after="0"/>
-              <w:rPr>
-                <w:b/>
-                <w:sz w:val="20"/>
-              </w:rPr>
-            </w:pPr>
-            <w:r>
-              <w:rPr>
-                <w:b/>
-                <w:sz w:val="20"/>
-              </w:rPr>
-              <w:t>Insumos ao sistema</w:t>
-            </w:r>
-          </w:p>
-        </w:tc>
-        <w:tc>
-          <w:tcPr>
-            <w:tcW w:w="5686" w:type="dxa"/>
-          </w:tcPr>
-          <w:p>
-            <w:pPr>
-              <w:pStyle w:val="PSDS-MarcadoresNivel3"/>
-              <w:numPr>
-                <w:ilvl w:val="0"/>
-                <w:numId w:val="0"/>
-              </w:numPr>
-              <w:tabs>
-                <w:tab w:val="left" w:pos="720"/>
-                <w:tab w:val="left" w:pos="1224"/>
-              </w:tabs>
-              <w:spacing w:before="0" w:after="0"/>
-              <w:cnfStyle w:val="000000000000" w:firstRow="0" w:lastRow="0" w:firstColumn="0" w:lastColumn="0" w:oddVBand="0" w:evenVBand="0" w:oddHBand="0" w:evenHBand="0" w:firstRowFirstColumn="0" w:firstRowLastColumn="0" w:lastRowFirstColumn="0" w:lastRowLastColumn="0"/>
-              <w:rPr>
-                <w:b w:val="0"/>
-              </w:rPr>
-            </w:pPr>
-            <w:r>
-              <w:rPr>
-                <w:b w:val="0"/>
-                <w:sz w:val="20"/>
-              </w:rPr>
-              <w:t>Manutenção de produtos em estoque; Controle de entrada e saída de produtos; Emissão de relatórios gerenciais; Solicitação de produtos;</w:t>
-            </w:r>
-          </w:p>
-        </w:tc>
-      </w:tr>
-      <w:tr>
-        <w:trPr>
-          <w:cnfStyle w:val="000000100000" w:firstRow="0" w:lastRow="0" w:firstColumn="0" w:lastColumn="0" w:oddVBand="0" w:evenVBand="0" w:oddHBand="1" w:evenHBand="0" w:firstRowFirstColumn="0" w:firstRowLastColumn="0" w:lastRowFirstColumn="0" w:lastRowLastColumn="0"/>
-          <w:trHeight w:val="270"/>
-        </w:trPr>
-        <w:tc>
-          <w:tcPr>
-            <w:cnfStyle w:val="001000000000" w:firstRow="0" w:lastRow="0" w:firstColumn="1" w:lastColumn="0" w:oddVBand="0" w:evenVBand="0" w:oddHBand="0" w:evenHBand="0" w:firstRowFirstColumn="0" w:firstRowLastColumn="0" w:lastRowFirstColumn="0" w:lastRowLastColumn="0"/>
-            <w:tcW w:w="3402" w:type="dxa"/>
-          </w:tcPr>
-          <w:p>
-            <w:pPr>
-              <w:pStyle w:val="PSDS-MarcadoresNivel3"/>
-              <w:numPr>
-                <w:ilvl w:val="0"/>
-                <w:numId w:val="0"/>
-              </w:numPr>
-              <w:tabs>
-                <w:tab w:val="left" w:pos="720"/>
-                <w:tab w:val="left" w:pos="1224"/>
-              </w:tabs>
-              <w:spacing w:before="0" w:after="0"/>
-              <w:rPr>
-                <w:b/>
-                <w:sz w:val="20"/>
-              </w:rPr>
-            </w:pPr>
-            <w:r>
-              <w:rPr>
-                <w:b/>
-                <w:sz w:val="20"/>
-              </w:rPr>
-              <w:t>Representante</w:t>
-            </w:r>
-          </w:p>
-        </w:tc>
-        <w:tc>
-          <w:tcPr>
-            <w:tcW w:w="5686" w:type="dxa"/>
-          </w:tcPr>
-          <w:p>
-            <w:pPr>
-              <w:pStyle w:val="PSDS-MarcadoresNivel3"/>
-              <w:numPr>
-                <w:ilvl w:val="0"/>
-                <w:numId w:val="0"/>
-              </w:numPr>
-              <w:tabs>
-                <w:tab w:val="left" w:pos="720"/>
-                <w:tab w:val="left" w:pos="1224"/>
-              </w:tabs>
-              <w:spacing w:before="0" w:after="0"/>
-              <w:cnfStyle w:val="000000100000" w:firstRow="0" w:lastRow="0" w:firstColumn="0" w:lastColumn="0" w:oddVBand="0" w:evenVBand="0" w:oddHBand="1" w:evenHBand="0" w:firstRowFirstColumn="0" w:firstRowLastColumn="0" w:lastRowFirstColumn="0" w:lastRowLastColumn="0"/>
-              <w:rPr>
-                <w:b w:val="0"/>
-              </w:rPr>
-            </w:pPr>
-            <w:r>
-              <w:rPr>
-                <w:b w:val="0"/>
-                <w:sz w:val="20"/>
-              </w:rPr>
-              <w:t>Leticia Sanches Dutra | Silvana Brainta</w:t>
-            </w:r>
-          </w:p>
-        </w:tc>
-      </w:tr>
-    </w:tbl>
-    <w:p>
-      <w:pPr>
-        <w:pStyle w:val="PSDS-MarcadoresNivel3"/>
-        <w:numPr>
-          <w:ilvl w:val="0"/>
-          <w:numId w:val="0"/>
-        </w:numPr>
-        <w:tabs>
-          <w:tab w:val="left" w:pos="720"/>
-          <w:tab w:val="left" w:pos="1440"/>
-        </w:tabs>
-        <w:spacing w:before="0" w:after="0"/>
-      </w:pPr>
-    </w:p>
-    <w:p>
-      <w:pPr>
-        <w:pStyle w:val="PSDS-CorpodeTexto"/>
-        <w:ind w:left="1404"/>
-      </w:pPr>
-    </w:p>
-    <w:p>
-      <w:pPr>
-        <w:pStyle w:val="PSDS-MarcadoresNivel3"/>
-        <w:numPr>
-          <w:ilvl w:val="0"/>
-          <w:numId w:val="0"/>
-        </w:numPr>
-        <w:tabs>
-          <w:tab w:val="left" w:pos="720"/>
-          <w:tab w:val="left" w:pos="1440"/>
-        </w:tabs>
-        <w:spacing w:before="0" w:after="0"/>
-        <w:ind w:left="720"/>
-      </w:pPr>
-    </w:p>
-    <w:p>
-      <w:pPr>
-        <w:pStyle w:val="PSDS-MarcadoresNivel3"/>
-        <w:numPr>
-          <w:ilvl w:val="0"/>
-          <w:numId w:val="0"/>
-        </w:numPr>
-        <w:tabs>
-          <w:tab w:val="left" w:pos="720"/>
-          <w:tab w:val="left" w:pos="1440"/>
-        </w:tabs>
-        <w:spacing w:before="0" w:after="0"/>
-        <w:ind w:left="720"/>
-      </w:pPr>
-    </w:p>
-    <w:p>
-      <w:pPr>
-        <w:pStyle w:val="PSDS-MarcadoresNivel3"/>
-        <w:numPr>
-          <w:ilvl w:val="0"/>
-          <w:numId w:val="19"/>
-        </w:numPr>
-        <w:tabs>
-          <w:tab w:val="left" w:pos="720"/>
-          <w:tab w:val="left" w:pos="1440"/>
-        </w:tabs>
-        <w:spacing w:before="0" w:after="0"/>
-      </w:pPr>
-      <w:r>
-        <w:t xml:space="preserve">Pedidos </w:t>
-      </w:r>
-    </w:p>
-    <w:p>
-      <w:pPr>
-        <w:pStyle w:val="PSDS-MarcadoresNivel3"/>
-        <w:numPr>
-          <w:ilvl w:val="0"/>
-          <w:numId w:val="0"/>
-        </w:numPr>
-        <w:tabs>
-          <w:tab w:val="left" w:pos="720"/>
-          <w:tab w:val="left" w:pos="1440"/>
-        </w:tabs>
-        <w:spacing w:before="0" w:after="0"/>
-      </w:pPr>
-    </w:p>
-    <w:tbl>
-      <w:tblPr>
-        <w:tblStyle w:val="TabeladeGrade6Colorida"/>
-        <w:tblW w:w="9088" w:type="dxa"/>
-        <w:tblLook w:val="04A0" w:firstRow="1" w:lastRow="0" w:firstColumn="1" w:lastColumn="0" w:noHBand="0" w:noVBand="1"/>
-      </w:tblPr>
-      <w:tblGrid>
-        <w:gridCol w:w="3402"/>
-        <w:gridCol w:w="5686"/>
-      </w:tblGrid>
-      <w:tr>
-        <w:trPr>
-          <w:cnfStyle w:val="100000000000" w:firstRow="1" w:lastRow="0" w:firstColumn="0" w:lastColumn="0" w:oddVBand="0" w:evenVBand="0" w:oddHBand="0" w:evenHBand="0" w:firstRowFirstColumn="0" w:firstRowLastColumn="0" w:lastRowFirstColumn="0" w:lastRowLastColumn="0"/>
-          <w:trHeight w:val="270"/>
-        </w:trPr>
-        <w:tc>
-          <w:tcPr>
-            <w:cnfStyle w:val="001000000000" w:firstRow="0" w:lastRow="0" w:firstColumn="1" w:lastColumn="0" w:oddVBand="0" w:evenVBand="0" w:oddHBand="0" w:evenHBand="0" w:firstRowFirstColumn="0" w:firstRowLastColumn="0" w:lastRowFirstColumn="0" w:lastRowLastColumn="0"/>
-            <w:tcW w:w="3402" w:type="dxa"/>
-          </w:tcPr>
-          <w:p>
-            <w:pPr>
-              <w:pStyle w:val="PSDS-MarcadoresNivel3"/>
-              <w:numPr>
-                <w:ilvl w:val="0"/>
-                <w:numId w:val="0"/>
-              </w:numPr>
-              <w:tabs>
-                <w:tab w:val="left" w:pos="720"/>
-                <w:tab w:val="left" w:pos="1224"/>
-              </w:tabs>
-              <w:spacing w:before="0" w:after="0"/>
-              <w:rPr>
-                <w:b/>
-                <w:sz w:val="20"/>
-              </w:rPr>
-            </w:pPr>
-            <w:r>
-              <w:rPr>
-                <w:b/>
-                <w:sz w:val="20"/>
-              </w:rPr>
-              <w:t>Descrição</w:t>
-            </w:r>
-          </w:p>
-        </w:tc>
-        <w:tc>
-          <w:tcPr>
-            <w:tcW w:w="5686" w:type="dxa"/>
-          </w:tcPr>
-          <w:p>
-            <w:pPr>
-              <w:pStyle w:val="PSDS-MarcadoresNivel3"/>
-              <w:numPr>
-                <w:ilvl w:val="0"/>
-                <w:numId w:val="0"/>
-              </w:numPr>
-              <w:tabs>
-                <w:tab w:val="left" w:pos="720"/>
-                <w:tab w:val="left" w:pos="1224"/>
-              </w:tabs>
-              <w:spacing w:before="0" w:after="0"/>
-              <w:cnfStyle w:val="100000000000" w:firstRow="1" w:lastRow="0" w:firstColumn="0" w:lastColumn="0" w:oddVBand="0" w:evenVBand="0" w:oddHBand="0" w:evenHBand="0" w:firstRowFirstColumn="0" w:firstRowLastColumn="0" w:lastRowFirstColumn="0" w:lastRowLastColumn="0"/>
-              <w:rPr>
-                <w:b/>
-                <w:sz w:val="20"/>
-              </w:rPr>
-            </w:pPr>
-            <w:r>
-              <w:rPr>
-                <w:b/>
-                <w:sz w:val="20"/>
-              </w:rPr>
-              <w:t xml:space="preserve">Manutenção de pedidos </w:t>
-            </w:r>
-          </w:p>
-        </w:tc>
-      </w:tr>
-      <w:tr>
-        <w:trPr>
-          <w:cnfStyle w:val="000000100000" w:firstRow="0" w:lastRow="0" w:firstColumn="0" w:lastColumn="0" w:oddVBand="0" w:evenVBand="0" w:oddHBand="1" w:evenHBand="0" w:firstRowFirstColumn="0" w:firstRowLastColumn="0" w:lastRowFirstColumn="0" w:lastRowLastColumn="0"/>
-          <w:trHeight w:val="270"/>
-        </w:trPr>
-        <w:tc>
-          <w:tcPr>
-            <w:cnfStyle w:val="001000000000" w:firstRow="0" w:lastRow="0" w:firstColumn="1" w:lastColumn="0" w:oddVBand="0" w:evenVBand="0" w:oddHBand="0" w:evenHBand="0" w:firstRowFirstColumn="0" w:firstRowLastColumn="0" w:lastRowFirstColumn="0" w:lastRowLastColumn="0"/>
-            <w:tcW w:w="3402" w:type="dxa"/>
-          </w:tcPr>
-          <w:p>
-            <w:pPr>
-              <w:pStyle w:val="PSDS-MarcadoresNivel3"/>
-              <w:numPr>
-                <w:ilvl w:val="0"/>
-                <w:numId w:val="0"/>
-              </w:numPr>
-              <w:tabs>
-                <w:tab w:val="left" w:pos="720"/>
-                <w:tab w:val="left" w:pos="1224"/>
-              </w:tabs>
-              <w:spacing w:before="0" w:after="0"/>
-              <w:rPr>
-                <w:b/>
-                <w:sz w:val="20"/>
-              </w:rPr>
-            </w:pPr>
-            <w:r>
-              <w:rPr>
-                <w:b/>
-                <w:sz w:val="20"/>
-              </w:rPr>
-              <w:t xml:space="preserve">Papel </w:t>
-            </w:r>
-          </w:p>
-        </w:tc>
-        <w:tc>
-          <w:tcPr>
-            <w:tcW w:w="5686" w:type="dxa"/>
-          </w:tcPr>
-          <w:p>
-            <w:pPr>
-              <w:pStyle w:val="PSDS-MarcadoresNivel3"/>
-              <w:numPr>
-                <w:ilvl w:val="0"/>
-                <w:numId w:val="0"/>
-              </w:numPr>
-              <w:tabs>
-                <w:tab w:val="left" w:pos="720"/>
-                <w:tab w:val="left" w:pos="1224"/>
-              </w:tabs>
-              <w:spacing w:before="0" w:after="0"/>
-              <w:cnfStyle w:val="000000100000" w:firstRow="0" w:lastRow="0" w:firstColumn="0" w:lastColumn="0" w:oddVBand="0" w:evenVBand="0" w:oddHBand="1" w:evenHBand="0" w:firstRowFirstColumn="0" w:firstRowLastColumn="0" w:lastRowFirstColumn="0" w:lastRowLastColumn="0"/>
-              <w:rPr>
-                <w:b w:val="0"/>
-              </w:rPr>
-            </w:pPr>
-            <w:r>
-              <w:rPr>
-                <w:b w:val="0"/>
-                <w:sz w:val="20"/>
-              </w:rPr>
-              <w:t>Administração e manutenção do módulo de pedidos</w:t>
-            </w:r>
-            <w:r>
-              <w:rPr>
-                <w:b w:val="0"/>
-                <w:sz w:val="20"/>
-              </w:rPr>
-              <w:t>. Este módulo estará diretamente ligado ao módulo Estoque.</w:t>
-            </w:r>
-          </w:p>
-        </w:tc>
-      </w:tr>
-      <w:tr>
-        <w:trPr>
-          <w:trHeight w:val="270"/>
-        </w:trPr>
-        <w:tc>
-          <w:tcPr>
-            <w:cnfStyle w:val="001000000000" w:firstRow="0" w:lastRow="0" w:firstColumn="1" w:lastColumn="0" w:oddVBand="0" w:evenVBand="0" w:oddHBand="0" w:evenHBand="0" w:firstRowFirstColumn="0" w:firstRowLastColumn="0" w:lastRowFirstColumn="0" w:lastRowLastColumn="0"/>
-            <w:tcW w:w="3402" w:type="dxa"/>
-          </w:tcPr>
-          <w:p>
-            <w:pPr>
-              <w:pStyle w:val="PSDS-MarcadoresNivel3"/>
-              <w:numPr>
-                <w:ilvl w:val="0"/>
-                <w:numId w:val="0"/>
-              </w:numPr>
-              <w:tabs>
-                <w:tab w:val="left" w:pos="720"/>
-                <w:tab w:val="left" w:pos="1224"/>
-              </w:tabs>
-              <w:spacing w:before="0" w:after="0"/>
-              <w:rPr>
-                <w:b/>
-                <w:sz w:val="20"/>
-              </w:rPr>
-            </w:pPr>
-            <w:r>
-              <w:rPr>
-                <w:b/>
-                <w:sz w:val="20"/>
-              </w:rPr>
-              <w:t>Insumos ao sistema</w:t>
-            </w:r>
-          </w:p>
-        </w:tc>
-        <w:tc>
-          <w:tcPr>
-            <w:tcW w:w="5686" w:type="dxa"/>
-          </w:tcPr>
-          <w:p>
-            <w:pPr>
-              <w:pStyle w:val="PSDS-MarcadoresNivel3"/>
-              <w:numPr>
-                <w:ilvl w:val="0"/>
-                <w:numId w:val="0"/>
-              </w:numPr>
-              <w:tabs>
-                <w:tab w:val="left" w:pos="720"/>
-                <w:tab w:val="left" w:pos="1224"/>
-              </w:tabs>
-              <w:spacing w:before="0" w:after="0"/>
-              <w:cnfStyle w:val="000000000000" w:firstRow="0" w:lastRow="0" w:firstColumn="0" w:lastColumn="0" w:oddVBand="0" w:evenVBand="0" w:oddHBand="0" w:evenHBand="0" w:firstRowFirstColumn="0" w:firstRowLastColumn="0" w:lastRowFirstColumn="0" w:lastRowLastColumn="0"/>
-              <w:rPr>
-                <w:b w:val="0"/>
-              </w:rPr>
-            </w:pPr>
-            <w:r>
-              <w:rPr>
-                <w:b w:val="0"/>
-                <w:sz w:val="20"/>
-              </w:rPr>
-              <w:t>Emissão de pedidos ao b</w:t>
-            </w:r>
-            <w:r>
-              <w:rPr>
-                <w:b w:val="0"/>
-                <w:sz w:val="20"/>
-              </w:rPr>
-              <w:t xml:space="preserve">ar e a cozinha; </w:t>
-            </w:r>
-          </w:p>
-        </w:tc>
-      </w:tr>
-      <w:tr>
-        <w:trPr>
-          <w:cnfStyle w:val="000000100000" w:firstRow="0" w:lastRow="0" w:firstColumn="0" w:lastColumn="0" w:oddVBand="0" w:evenVBand="0" w:oddHBand="1" w:evenHBand="0" w:firstRowFirstColumn="0" w:firstRowLastColumn="0" w:lastRowFirstColumn="0" w:lastRowLastColumn="0"/>
-          <w:trHeight w:val="270"/>
-        </w:trPr>
-        <w:tc>
-          <w:tcPr>
-            <w:cnfStyle w:val="001000000000" w:firstRow="0" w:lastRow="0" w:firstColumn="1" w:lastColumn="0" w:oddVBand="0" w:evenVBand="0" w:oddHBand="0" w:evenHBand="0" w:firstRowFirstColumn="0" w:firstRowLastColumn="0" w:lastRowFirstColumn="0" w:lastRowLastColumn="0"/>
-            <w:tcW w:w="3402" w:type="dxa"/>
-          </w:tcPr>
-          <w:p>
-            <w:pPr>
-              <w:pStyle w:val="PSDS-MarcadoresNivel3"/>
-              <w:numPr>
-                <w:ilvl w:val="0"/>
-                <w:numId w:val="0"/>
-              </w:numPr>
-              <w:tabs>
-                <w:tab w:val="left" w:pos="720"/>
-                <w:tab w:val="left" w:pos="1224"/>
-              </w:tabs>
-              <w:spacing w:before="0" w:after="0"/>
-              <w:rPr>
-                <w:b/>
-                <w:sz w:val="20"/>
-              </w:rPr>
-            </w:pPr>
-            <w:r>
-              <w:rPr>
-                <w:b/>
-                <w:sz w:val="20"/>
-              </w:rPr>
-              <w:t>Representante</w:t>
-            </w:r>
-          </w:p>
-        </w:tc>
-        <w:tc>
-          <w:tcPr>
-            <w:tcW w:w="5686" w:type="dxa"/>
-          </w:tcPr>
-          <w:p>
-            <w:pPr>
-              <w:pStyle w:val="PSDS-MarcadoresNivel3"/>
-              <w:numPr>
-                <w:ilvl w:val="0"/>
-                <w:numId w:val="0"/>
-              </w:numPr>
-              <w:tabs>
-                <w:tab w:val="left" w:pos="720"/>
-                <w:tab w:val="left" w:pos="1224"/>
-              </w:tabs>
-              <w:spacing w:before="0" w:after="0"/>
-              <w:cnfStyle w:val="000000100000" w:firstRow="0" w:lastRow="0" w:firstColumn="0" w:lastColumn="0" w:oddVBand="0" w:evenVBand="0" w:oddHBand="1" w:evenHBand="0" w:firstRowFirstColumn="0" w:firstRowLastColumn="0" w:lastRowFirstColumn="0" w:lastRowLastColumn="0"/>
-              <w:rPr>
-                <w:b w:val="0"/>
-              </w:rPr>
-            </w:pPr>
-            <w:r>
-              <w:rPr>
-                <w:b w:val="0"/>
-                <w:sz w:val="20"/>
-              </w:rPr>
-              <w:t>Leticia Sanches Dutra | Silvana Brainta</w:t>
-            </w:r>
-          </w:p>
-        </w:tc>
-      </w:tr>
-    </w:tbl>
-    <w:p>
-      <w:pPr>
-        <w:pStyle w:val="PSDS-MarcadoresNivel3"/>
-        <w:numPr>
-          <w:ilvl w:val="0"/>
-          <w:numId w:val="0"/>
-        </w:numPr>
-        <w:tabs>
-          <w:tab w:val="left" w:pos="720"/>
-          <w:tab w:val="left" w:pos="1440"/>
-        </w:tabs>
-        <w:spacing w:before="0" w:after="0"/>
-      </w:pPr>
-    </w:p>
-    <w:p>
-      <w:pPr>
-        <w:pStyle w:val="PSDS-CorpodeTexto"/>
-        <w:ind w:left="1404"/>
-      </w:pPr>
-    </w:p>
-    <w:p>
-      <w:pPr>
         <w:pStyle w:val="PSDS-CorpodeTexto"/>
         <w:numPr>
           <w:ilvl w:val="0"/>
@@ -4561,7 +4027,7 @@
           <w:b/>
           <w:sz w:val="24"/>
         </w:rPr>
-        <w:t>Gestão</w:t>
+        <w:t>Pedidos</w:t>
       </w:r>
     </w:p>
     <w:p>
@@ -4572,77 +4038,42 @@
     <w:tbl>
       <w:tblPr>
         <w:tblStyle w:val="TabeladeGrade6Colorida"/>
-        <w:tblW w:w="9088" w:type="dxa"/>
+        <w:tblW w:w="0" w:type="auto"/>
         <w:tblLook w:val="04A0" w:firstRow="1" w:lastRow="0" w:firstColumn="1" w:lastColumn="0" w:noHBand="0" w:noVBand="1"/>
       </w:tblPr>
       <w:tblGrid>
-        <w:gridCol w:w="3402"/>
-        <w:gridCol w:w="5686"/>
+        <w:gridCol w:w="3397"/>
+        <w:gridCol w:w="5663"/>
       </w:tblGrid>
       <w:tr>
         <w:trPr>
           <w:cnfStyle w:val="100000000000" w:firstRow="1" w:lastRow="0" w:firstColumn="0" w:lastColumn="0" w:oddVBand="0" w:evenVBand="0" w:oddHBand="0" w:evenHBand="0" w:firstRowFirstColumn="0" w:firstRowLastColumn="0" w:lastRowFirstColumn="0" w:lastRowLastColumn="0"/>
-          <w:trHeight w:val="270"/>
         </w:trPr>
         <w:tc>
           <w:tcPr>
             <w:cnfStyle w:val="001000000000" w:firstRow="0" w:lastRow="0" w:firstColumn="1" w:lastColumn="0" w:oddVBand="0" w:evenVBand="0" w:oddHBand="0" w:evenHBand="0" w:firstRowFirstColumn="0" w:firstRowLastColumn="0" w:lastRowFirstColumn="0" w:lastRowLastColumn="0"/>
-            <w:tcW w:w="3402" w:type="dxa"/>
-          </w:tcPr>
-          <w:p>
-            <w:pPr>
-              <w:pStyle w:val="PSDS-MarcadoresNivel3"/>
-              <w:numPr>
-                <w:ilvl w:val="0"/>
-                <w:numId w:val="0"/>
-              </w:numPr>
-              <w:tabs>
-                <w:tab w:val="left" w:pos="720"/>
-                <w:tab w:val="left" w:pos="1224"/>
-              </w:tabs>
-              <w:spacing w:before="0" w:after="0"/>
-              <w:rPr>
-                <w:b/>
-                <w:sz w:val="20"/>
-              </w:rPr>
-            </w:pPr>
-            <w:r>
-              <w:rPr>
-                <w:b/>
-                <w:sz w:val="20"/>
-              </w:rPr>
+            <w:tcW w:w="3397" w:type="dxa"/>
+          </w:tcPr>
+          <w:p>
+            <w:pPr>
+              <w:pStyle w:val="PSDS-CorpodeTexto"/>
+            </w:pPr>
+            <w:r>
               <w:t>Descrição</w:t>
             </w:r>
           </w:p>
         </w:tc>
         <w:tc>
           <w:tcPr>
-            <w:tcW w:w="5686" w:type="dxa"/>
-          </w:tcPr>
-          <w:p>
-            <w:pPr>
-              <w:pStyle w:val="PSDS-MarcadoresNivel3"/>
-              <w:numPr>
-                <w:ilvl w:val="0"/>
-                <w:numId w:val="0"/>
-              </w:numPr>
-              <w:tabs>
-                <w:tab w:val="left" w:pos="720"/>
-                <w:tab w:val="left" w:pos="1224"/>
-              </w:tabs>
-              <w:spacing w:before="0" w:after="0"/>
+            <w:tcW w:w="5663" w:type="dxa"/>
+          </w:tcPr>
+          <w:p>
+            <w:pPr>
+              <w:pStyle w:val="PSDS-CorpodeTexto"/>
               <w:cnfStyle w:val="100000000000" w:firstRow="1" w:lastRow="0" w:firstColumn="0" w:lastColumn="0" w:oddVBand="0" w:evenVBand="0" w:oddHBand="0" w:evenHBand="0" w:firstRowFirstColumn="0" w:firstRowLastColumn="0" w:lastRowFirstColumn="0" w:lastRowLastColumn="0"/>
-              <w:rPr>
-                <w:b/>
-                <w:sz w:val="20"/>
-              </w:rPr>
-            </w:pPr>
-            <w:r>
-              <w:rPr>
-                <w:b/>
-                <w:sz w:val="20"/>
-              </w:rPr>
-              <w:t>Administração do módulo Gestão</w:t>
+            </w:pPr>
+            <w:r>
+              <w:t>Manutenção parcial dos pedidos dos clientes</w:t>
             </w:r>
           </w:p>
         </w:tc>
@@ -4650,160 +4081,62 @@
       <w:tr>
         <w:trPr>
           <w:cnfStyle w:val="000000100000" w:firstRow="0" w:lastRow="0" w:firstColumn="0" w:lastColumn="0" w:oddVBand="0" w:evenVBand="0" w:oddHBand="1" w:evenHBand="0" w:firstRowFirstColumn="0" w:firstRowLastColumn="0" w:lastRowFirstColumn="0" w:lastRowLastColumn="0"/>
-          <w:trHeight w:val="270"/>
         </w:trPr>
         <w:tc>
           <w:tcPr>
             <w:cnfStyle w:val="001000000000" w:firstRow="0" w:lastRow="0" w:firstColumn="1" w:lastColumn="0" w:oddVBand="0" w:evenVBand="0" w:oddHBand="0" w:evenHBand="0" w:firstRowFirstColumn="0" w:firstRowLastColumn="0" w:lastRowFirstColumn="0" w:lastRowLastColumn="0"/>
-            <w:tcW w:w="3402" w:type="dxa"/>
-          </w:tcPr>
-          <w:p>
-            <w:pPr>
-              <w:pStyle w:val="PSDS-MarcadoresNivel3"/>
-              <w:numPr>
-                <w:ilvl w:val="0"/>
-                <w:numId w:val="0"/>
-              </w:numPr>
-              <w:tabs>
-                <w:tab w:val="left" w:pos="720"/>
-                <w:tab w:val="left" w:pos="1224"/>
-              </w:tabs>
-              <w:spacing w:before="0" w:after="0"/>
-              <w:rPr>
-                <w:b/>
-                <w:sz w:val="20"/>
-              </w:rPr>
-            </w:pPr>
-            <w:r>
-              <w:rPr>
-                <w:b/>
-                <w:sz w:val="20"/>
-              </w:rPr>
-              <w:t xml:space="preserve">Papel </w:t>
-            </w:r>
-          </w:p>
-        </w:tc>
-        <w:tc>
-          <w:tcPr>
-            <w:tcW w:w="5686" w:type="dxa"/>
-          </w:tcPr>
-          <w:p>
-            <w:pPr>
-              <w:pStyle w:val="PSDS-MarcadoresNivel3"/>
-              <w:numPr>
-                <w:ilvl w:val="0"/>
-                <w:numId w:val="0"/>
-              </w:numPr>
-              <w:tabs>
-                <w:tab w:val="left" w:pos="720"/>
-                <w:tab w:val="left" w:pos="1224"/>
-              </w:tabs>
-              <w:spacing w:before="0" w:after="0"/>
+            <w:tcW w:w="3397" w:type="dxa"/>
+          </w:tcPr>
+          <w:p>
+            <w:pPr>
+              <w:pStyle w:val="PSDS-CorpodeTexto"/>
+            </w:pPr>
+            <w:r>
+              <w:t>Papel</w:t>
+            </w:r>
+          </w:p>
+        </w:tc>
+        <w:tc>
+          <w:tcPr>
+            <w:tcW w:w="5663" w:type="dxa"/>
+          </w:tcPr>
+          <w:p>
+            <w:pPr>
+              <w:pStyle w:val="PSDS-CorpodeTexto"/>
               <w:cnfStyle w:val="000000100000" w:firstRow="0" w:lastRow="0" w:firstColumn="0" w:lastColumn="0" w:oddVBand="0" w:evenVBand="0" w:oddHBand="1" w:evenHBand="0" w:firstRowFirstColumn="0" w:firstRowLastColumn="0" w:lastRowFirstColumn="0" w:lastRowLastColumn="0"/>
-              <w:rPr>
-                <w:b w:val="0"/>
-              </w:rPr>
-            </w:pPr>
-            <w:r>
-              <w:rPr>
-                <w:b w:val="0"/>
-                <w:sz w:val="20"/>
-              </w:rPr>
-              <w:t>Emissão de relatórios finance</w:t>
-            </w:r>
-            <w:r>
-              <w:rPr>
-                <w:b w:val="0"/>
-                <w:sz w:val="20"/>
-              </w:rPr>
-              <w:t>iros e administrativos; M</w:t>
-            </w:r>
-            <w:r>
-              <w:rPr>
-                <w:b w:val="0"/>
-                <w:sz w:val="20"/>
-              </w:rPr>
-              <w:t xml:space="preserve">anutenção de funcionários; Emissão de recibos de pagamento; </w:t>
-            </w:r>
-            <w:r>
-              <w:rPr>
-                <w:b w:val="0"/>
-                <w:sz w:val="20"/>
-              </w:rPr>
-              <w:t xml:space="preserve">Controle de Compras; Controle de entrada e saída de insumos; Manutenção de fornecedores; Manutenção de atrações; </w:t>
+            </w:pPr>
+            <w:r>
+              <w:t>Gerir os pedidos dos clientes, tanto para o bar quanto para cozinha</w:t>
             </w:r>
           </w:p>
         </w:tc>
       </w:tr>
       <w:tr>
-        <w:trPr>
-          <w:trHeight w:val="270"/>
-        </w:trPr>
         <w:tc>
           <w:tcPr>
             <w:cnfStyle w:val="001000000000" w:firstRow="0" w:lastRow="0" w:firstColumn="1" w:lastColumn="0" w:oddVBand="0" w:evenVBand="0" w:oddHBand="0" w:evenHBand="0" w:firstRowFirstColumn="0" w:firstRowLastColumn="0" w:lastRowFirstColumn="0" w:lastRowLastColumn="0"/>
-            <w:tcW w:w="3402" w:type="dxa"/>
-          </w:tcPr>
-          <w:p>
-            <w:pPr>
-              <w:pStyle w:val="PSDS-MarcadoresNivel3"/>
-              <w:numPr>
-                <w:ilvl w:val="0"/>
-                <w:numId w:val="0"/>
-              </w:numPr>
-              <w:tabs>
-                <w:tab w:val="left" w:pos="720"/>
-                <w:tab w:val="left" w:pos="1224"/>
-              </w:tabs>
-              <w:spacing w:before="0" w:after="0"/>
-              <w:rPr>
-                <w:b/>
-                <w:sz w:val="20"/>
-              </w:rPr>
-            </w:pPr>
-            <w:r>
-              <w:rPr>
-                <w:b/>
-                <w:sz w:val="20"/>
-              </w:rPr>
+            <w:tcW w:w="3397" w:type="dxa"/>
+          </w:tcPr>
+          <w:p>
+            <w:pPr>
+              <w:pStyle w:val="PSDS-CorpodeTexto"/>
+            </w:pPr>
+            <w:r>
               <w:t>Insumos ao sistema</w:t>
             </w:r>
           </w:p>
         </w:tc>
         <w:tc>
           <w:tcPr>
-            <w:tcW w:w="5686" w:type="dxa"/>
-          </w:tcPr>
-          <w:p>
-            <w:pPr>
-              <w:pStyle w:val="PSDS-MarcadoresNivel3"/>
-              <w:numPr>
-                <w:ilvl w:val="0"/>
-                <w:numId w:val="0"/>
-              </w:numPr>
-              <w:tabs>
-                <w:tab w:val="left" w:pos="720"/>
-                <w:tab w:val="left" w:pos="1224"/>
-              </w:tabs>
-              <w:spacing w:before="0" w:after="0"/>
+            <w:tcW w:w="5663" w:type="dxa"/>
+          </w:tcPr>
+          <w:p>
+            <w:pPr>
+              <w:pStyle w:val="PSDS-CorpodeTexto"/>
               <w:cnfStyle w:val="000000000000" w:firstRow="0" w:lastRow="0" w:firstColumn="0" w:lastColumn="0" w:oddVBand="0" w:evenVBand="0" w:oddHBand="0" w:evenHBand="0" w:firstRowFirstColumn="0" w:firstRowLastColumn="0" w:lastRowFirstColumn="0" w:lastRowLastColumn="0"/>
-              <w:rPr>
-                <w:b w:val="0"/>
-              </w:rPr>
-            </w:pPr>
-            <w:r>
-              <w:rPr>
-                <w:b w:val="0"/>
-                <w:sz w:val="20"/>
-              </w:rPr>
-              <w:t>Emissão de relatórios gerenciais; Emissão de recibos e pedidos de compras;</w:t>
-            </w:r>
-            <w:r>
-              <w:rPr>
-                <w:b w:val="0"/>
-                <w:sz w:val="20"/>
-              </w:rPr>
-              <w:t xml:space="preserve"> </w:t>
+            </w:pPr>
+            <w:r>
+              <w:t>Gerar pedidos no sistema, consultar pedidos realizados pelo cliente e cancelar pedidos</w:t>
             </w:r>
           </w:p>
         </w:tc>
@@ -4811,106 +4144,37 @@
       <w:tr>
         <w:trPr>
           <w:cnfStyle w:val="000000100000" w:firstRow="0" w:lastRow="0" w:firstColumn="0" w:lastColumn="0" w:oddVBand="0" w:evenVBand="0" w:oddHBand="1" w:evenHBand="0" w:firstRowFirstColumn="0" w:firstRowLastColumn="0" w:lastRowFirstColumn="0" w:lastRowLastColumn="0"/>
-          <w:trHeight w:val="270"/>
         </w:trPr>
         <w:tc>
           <w:tcPr>
             <w:cnfStyle w:val="001000000000" w:firstRow="0" w:lastRow="0" w:firstColumn="1" w:lastColumn="0" w:oddVBand="0" w:evenVBand="0" w:oddHBand="0" w:evenHBand="0" w:firstRowFirstColumn="0" w:firstRowLastColumn="0" w:lastRowFirstColumn="0" w:lastRowLastColumn="0"/>
-            <w:tcW w:w="3402" w:type="dxa"/>
-          </w:tcPr>
-          <w:p>
-            <w:pPr>
-              <w:pStyle w:val="PSDS-MarcadoresNivel3"/>
-              <w:numPr>
-                <w:ilvl w:val="0"/>
-                <w:numId w:val="0"/>
-              </w:numPr>
-              <w:tabs>
-                <w:tab w:val="left" w:pos="720"/>
-                <w:tab w:val="left" w:pos="1224"/>
-              </w:tabs>
-              <w:spacing w:before="0" w:after="0"/>
-              <w:rPr>
-                <w:b/>
-                <w:sz w:val="20"/>
-              </w:rPr>
-            </w:pPr>
-            <w:r>
-              <w:rPr>
-                <w:b/>
-                <w:sz w:val="20"/>
-              </w:rPr>
-              <w:t>Representante</w:t>
-            </w:r>
-          </w:p>
-        </w:tc>
-        <w:tc>
-          <w:tcPr>
-            <w:tcW w:w="5686" w:type="dxa"/>
-          </w:tcPr>
-          <w:p>
-            <w:pPr>
-              <w:pStyle w:val="PSDS-MarcadoresNivel3"/>
-              <w:numPr>
-                <w:ilvl w:val="0"/>
-                <w:numId w:val="0"/>
-              </w:numPr>
-              <w:tabs>
-                <w:tab w:val="left" w:pos="720"/>
-                <w:tab w:val="left" w:pos="1224"/>
-              </w:tabs>
-              <w:spacing w:before="0" w:after="0"/>
+            <w:tcW w:w="3397" w:type="dxa"/>
+          </w:tcPr>
+          <w:p>
+            <w:pPr>
+              <w:pStyle w:val="PSDS-CorpodeTexto"/>
+            </w:pPr>
+            <w:r>
+              <w:t>Representante:</w:t>
+            </w:r>
+          </w:p>
+        </w:tc>
+        <w:tc>
+          <w:tcPr>
+            <w:tcW w:w="5663" w:type="dxa"/>
+          </w:tcPr>
+          <w:p>
+            <w:pPr>
+              <w:pStyle w:val="PSDS-CorpodeTexto"/>
               <w:cnfStyle w:val="000000100000" w:firstRow="0" w:lastRow="0" w:firstColumn="0" w:lastColumn="0" w:oddVBand="0" w:evenVBand="0" w:oddHBand="1" w:evenHBand="0" w:firstRowFirstColumn="0" w:firstRowLastColumn="0" w:lastRowFirstColumn="0" w:lastRowLastColumn="0"/>
-              <w:rPr>
-                <w:b w:val="0"/>
-              </w:rPr>
-            </w:pPr>
-            <w:r>
-              <w:rPr>
-                <w:b w:val="0"/>
-                <w:sz w:val="20"/>
-              </w:rPr>
-              <w:t>Leticia Sanches Dutra | Silvana Brainta</w:t>
+            </w:pPr>
+            <w:r>
+              <w:t>Letícia Sanches Dutra | Garçom</w:t>
             </w:r>
           </w:p>
         </w:tc>
       </w:tr>
     </w:tbl>
-    <w:p>
-      <w:pPr>
-        <w:pStyle w:val="PSDS-CorpodeTexto"/>
-      </w:pPr>
-    </w:p>
-    <w:p>
-      <w:pPr>
-        <w:pStyle w:val="PSDS-CorpodeTexto"/>
-      </w:pPr>
-    </w:p>
-    <w:p>
-      <w:pPr>
-        <w:pStyle w:val="PSDS-CorpodeTexto"/>
-      </w:pPr>
-    </w:p>
-    <w:p>
-      <w:pPr>
-        <w:pStyle w:val="PSDS-CorpodeTexto"/>
-      </w:pPr>
-    </w:p>
-    <w:p>
-      <w:pPr>
-        <w:pStyle w:val="PSDS-CorpodeTexto"/>
-      </w:pPr>
-    </w:p>
-    <w:p>
-      <w:pPr>
-        <w:pStyle w:val="PSDS-CorpodeTexto"/>
-      </w:pPr>
-    </w:p>
-    <w:p>
-      <w:pPr>
-        <w:pStyle w:val="PSDS-CorpodeTexto"/>
-      </w:pPr>
-    </w:p>
     <w:p>
       <w:pPr>
         <w:pStyle w:val="PSDS-CorpodeTexto"/>
@@ -4933,34 +4197,6 @@
           <w:tab w:val="left" w:pos="360"/>
         </w:tabs>
         <w:spacing w:before="0" w:after="0"/>
-        <w:ind w:firstLine="360"/>
-      </w:pPr>
-      <w:r>
-        <w:br w:type="page"/>
-      </w:r>
-    </w:p>
-    <w:p>
-      <w:pPr>
-        <w:pStyle w:val="PSDS-MarcadoresNivel1"/>
-        <w:numPr>
-          <w:ilvl w:val="0"/>
-          <w:numId w:val="0"/>
-        </w:numPr>
-        <w:shd w:val="clear" w:color="auto" w:fill="FFFFFF" w:themeFill="background1"/>
-        <w:tabs>
-          <w:tab w:val="left" w:pos="360"/>
-        </w:tabs>
-        <w:spacing w:before="0" w:after="0"/>
-        <w:ind w:firstLine="360"/>
-      </w:pPr>
-    </w:p>
-    <w:p>
-      <w:pPr>
-        <w:pStyle w:val="PSDS-MarcadoresNivel2"/>
-        <w:numPr>
-          <w:ilvl w:val="0"/>
-          <w:numId w:val="0"/>
-        </w:numPr>
       </w:pPr>
     </w:p>
     <w:p>
@@ -5161,7 +4397,10 @@
               <w:cnfStyle w:val="000000100000" w:firstRow="0" w:lastRow="0" w:firstColumn="0" w:lastColumn="0" w:oddVBand="0" w:evenVBand="0" w:oddHBand="1" w:evenHBand="0" w:firstRowFirstColumn="0" w:firstRowLastColumn="0" w:lastRowFirstColumn="0" w:lastRowLastColumn="0"/>
             </w:pPr>
             <w:r>
-              <w:t>Ator: Caixa</w:t>
+              <w:t xml:space="preserve">Ator: </w:t>
+            </w:r>
+            <w:r>
+              <w:t>Administrador</w:t>
             </w:r>
           </w:p>
         </w:tc>
@@ -5196,7 +4435,7 @@
               <w:cnfStyle w:val="000000000000" w:firstRow="0" w:lastRow="0" w:firstColumn="0" w:lastColumn="0" w:oddVBand="0" w:evenVBand="0" w:oddHBand="0" w:evenHBand="0" w:firstRowFirstColumn="0" w:firstRowLastColumn="0" w:lastRowFirstColumn="0" w:lastRowLastColumn="0"/>
             </w:pPr>
             <w:r>
-              <w:t>Emissão de Cupom Fiscal</w:t>
+              <w:t>Liberação de comanda (saída)</w:t>
             </w:r>
           </w:p>
         </w:tc>
@@ -5229,7 +4468,10 @@
               <w:cnfStyle w:val="000000100000" w:firstRow="0" w:lastRow="0" w:firstColumn="0" w:lastColumn="0" w:oddVBand="0" w:evenVBand="0" w:oddHBand="1" w:evenHBand="0" w:firstRowFirstColumn="0" w:firstRowLastColumn="0" w:lastRowFirstColumn="0" w:lastRowLastColumn="0"/>
             </w:pPr>
             <w:r>
-              <w:t>Ator: Caixa</w:t>
+              <w:t xml:space="preserve">Ator: </w:t>
+            </w:r>
+            <w:r>
+              <w:t>Administrador</w:t>
             </w:r>
           </w:p>
         </w:tc>
@@ -5264,7 +4506,7 @@
               <w:cnfStyle w:val="000000000000" w:firstRow="0" w:lastRow="0" w:firstColumn="0" w:lastColumn="0" w:oddVBand="0" w:evenVBand="0" w:oddHBand="0" w:evenHBand="0" w:firstRowFirstColumn="0" w:firstRowLastColumn="0" w:lastRowFirstColumn="0" w:lastRowLastColumn="0"/>
             </w:pPr>
             <w:r>
-              <w:t>Liberação de comanda (saída)</w:t>
+              <w:t>Cadastro de entrada de clientes</w:t>
             </w:r>
           </w:p>
         </w:tc>
@@ -5297,75 +4539,10 @@
               <w:cnfStyle w:val="000000100000" w:firstRow="0" w:lastRow="0" w:firstColumn="0" w:lastColumn="0" w:oddVBand="0" w:evenVBand="0" w:oddHBand="1" w:evenHBand="0" w:firstRowFirstColumn="0" w:firstRowLastColumn="0" w:lastRowFirstColumn="0" w:lastRowLastColumn="0"/>
             </w:pPr>
             <w:r>
-              <w:t>Ator: Caixa</w:t>
-            </w:r>
-          </w:p>
-        </w:tc>
-      </w:tr>
-      <w:tr>
-        <w:trPr>
-          <w:trHeight w:val="252"/>
-        </w:trPr>
-        <w:tc>
-          <w:tcPr>
-            <w:cnfStyle w:val="001000000000" w:firstRow="0" w:lastRow="0" w:firstColumn="1" w:lastColumn="0" w:oddVBand="0" w:evenVBand="0" w:oddHBand="0" w:evenHBand="0" w:firstRowFirstColumn="0" w:firstRowLastColumn="0" w:lastRowFirstColumn="0" w:lastRowLastColumn="0"/>
-            <w:tcW w:w="1134" w:type="dxa"/>
-            <w:vMerge w:val="restart"/>
-          </w:tcPr>
-          <w:p>
-            <w:pPr>
-              <w:pStyle w:val="PSDS-CorpodeTexto"/>
-            </w:pPr>
-            <w:r>
-              <w:t>F1.4</w:t>
-            </w:r>
-          </w:p>
-        </w:tc>
-        <w:tc>
-          <w:tcPr>
-            <w:tcW w:w="7977" w:type="dxa"/>
-            <w:gridSpan w:val="2"/>
-          </w:tcPr>
-          <w:p>
-            <w:pPr>
-              <w:pStyle w:val="PSDS-CorpodeTexto"/>
-              <w:cnfStyle w:val="000000000000" w:firstRow="0" w:lastRow="0" w:firstColumn="0" w:lastColumn="0" w:oddVBand="0" w:evenVBand="0" w:oddHBand="0" w:evenHBand="0" w:firstRowFirstColumn="0" w:firstRowLastColumn="0" w:lastRowFirstColumn="0" w:lastRowLastColumn="0"/>
-            </w:pPr>
-            <w:r>
-              <w:t>Atualização do módulo financeiro</w:t>
-            </w:r>
-          </w:p>
-        </w:tc>
-      </w:tr>
-      <w:tr>
-        <w:trPr>
-          <w:cnfStyle w:val="000000100000" w:firstRow="0" w:lastRow="0" w:firstColumn="0" w:lastColumn="0" w:oddVBand="0" w:evenVBand="0" w:oddHBand="1" w:evenHBand="0" w:firstRowFirstColumn="0" w:firstRowLastColumn="0" w:lastRowFirstColumn="0" w:lastRowLastColumn="0"/>
-          <w:trHeight w:val="252"/>
-        </w:trPr>
-        <w:tc>
-          <w:tcPr>
-            <w:cnfStyle w:val="001000000000" w:firstRow="0" w:lastRow="0" w:firstColumn="1" w:lastColumn="0" w:oddVBand="0" w:evenVBand="0" w:oddHBand="0" w:evenHBand="0" w:firstRowFirstColumn="0" w:firstRowLastColumn="0" w:lastRowFirstColumn="0" w:lastRowLastColumn="0"/>
-            <w:tcW w:w="1134" w:type="dxa"/>
-            <w:vMerge/>
-          </w:tcPr>
-          <w:p>
-            <w:pPr>
-              <w:pStyle w:val="PSDS-CorpodeTexto"/>
-            </w:pPr>
-          </w:p>
-        </w:tc>
-        <w:tc>
-          <w:tcPr>
-            <w:tcW w:w="7977" w:type="dxa"/>
-            <w:gridSpan w:val="2"/>
-          </w:tcPr>
-          <w:p>
-            <w:pPr>
-              <w:pStyle w:val="PSDS-CorpodeTexto"/>
-              <w:cnfStyle w:val="000000100000" w:firstRow="0" w:lastRow="0" w:firstColumn="0" w:lastColumn="0" w:oddVBand="0" w:evenVBand="0" w:oddHBand="1" w:evenHBand="0" w:firstRowFirstColumn="0" w:firstRowLastColumn="0" w:lastRowFirstColumn="0" w:lastRowLastColumn="0"/>
-            </w:pPr>
-            <w:r>
-              <w:t>Ator: Sistema</w:t>
+              <w:t xml:space="preserve">Ator: </w:t>
+            </w:r>
+            <w:r>
+              <w:t>Administrador</w:t>
             </w:r>
           </w:p>
         </w:tc>
@@ -5376,45 +4553,6 @@
         <w:pStyle w:val="PSDS-CorpodeTexto"/>
         <w:ind w:left="624"/>
       </w:pPr>
-    </w:p>
-    <w:p>
-      <w:pPr>
-        <w:pStyle w:val="PSDS-CorpodeTexto"/>
-        <w:ind w:left="624"/>
-      </w:pPr>
-      <w:r>
-        <w:rPr>
-          <w:b/>
-        </w:rPr>
-        <w:t>Obs</w:t>
-      </w:r>
-      <w:r>
-        <w:rPr>
-          <w:b/>
-        </w:rPr>
-        <w:t>ervação</w:t>
-      </w:r>
-      <w:r>
-        <w:rPr>
-          <w:b/>
-        </w:rPr>
-        <w:t>:</w:t>
-      </w:r>
-      <w:r>
-        <w:t xml:space="preserve"> Todas as funcionalidades acima citadas poderão ser controladas também pelo</w:t>
-      </w:r>
-      <w:r>
-        <w:t>s</w:t>
-      </w:r>
-      <w:r>
-        <w:t xml:space="preserve"> administrador</w:t>
-      </w:r>
-      <w:r>
-        <w:t>es</w:t>
-      </w:r>
-      <w:r>
-        <w:t xml:space="preserve"> do sistema.</w:t>
-      </w:r>
     </w:p>
     <w:p>
       <w:pPr>
@@ -5595,7 +4733,7 @@
               <w:t xml:space="preserve">Ator: </w:t>
             </w:r>
             <w:r>
-              <w:t>Garçom</w:t>
+              <w:t>Pedidos</w:t>
             </w:r>
           </w:p>
         </w:tc>
@@ -5669,7 +4807,7 @@
               <w:t xml:space="preserve">Ator: </w:t>
             </w:r>
             <w:r>
-              <w:t>Garçom</w:t>
+              <w:t>Pedidos</w:t>
             </w:r>
           </w:p>
         </w:tc>
@@ -5703,7 +4841,7 @@
               <w:cnfStyle w:val="000000000000" w:firstRow="0" w:lastRow="0" w:firstColumn="0" w:lastColumn="0" w:oddVBand="0" w:evenVBand="0" w:oddHBand="0" w:evenHBand="0" w:firstRowFirstColumn="0" w:firstRowLastColumn="0" w:lastRowFirstColumn="0" w:lastRowLastColumn="0"/>
             </w:pPr>
             <w:r>
-              <w:t>Visualização de pedidos realizados à cozinha</w:t>
+              <w:t>Visualização de pedidos realizados</w:t>
             </w:r>
           </w:p>
         </w:tc>
@@ -5735,7 +4873,13 @@
               <w:cnfStyle w:val="000000100000" w:firstRow="0" w:lastRow="0" w:firstColumn="0" w:lastColumn="0" w:oddVBand="0" w:evenVBand="0" w:oddHBand="1" w:evenHBand="0" w:firstRowFirstColumn="0" w:firstRowLastColumn="0" w:lastRowFirstColumn="0" w:lastRowLastColumn="0"/>
             </w:pPr>
             <w:r>
-              <w:t>Ator: Cozinha</w:t>
+              <w:t xml:space="preserve">Ator: </w:t>
+            </w:r>
+            <w:r>
+              <w:t>Pedidos</w:t>
+            </w:r>
+            <w:r>
+              <w:t xml:space="preserve"> </w:t>
             </w:r>
           </w:p>
         </w:tc>
@@ -6032,6 +5176,7 @@
           <w:tcPr>
             <w:cnfStyle w:val="001000000000" w:firstRow="0" w:lastRow="0" w:firstColumn="1" w:lastColumn="0" w:oddVBand="0" w:evenVBand="0" w:oddHBand="0" w:evenHBand="0" w:firstRowFirstColumn="0" w:firstRowLastColumn="0" w:lastRowFirstColumn="0" w:lastRowLastColumn="0"/>
             <w:tcW w:w="1134" w:type="dxa"/>
+            <w:vMerge w:val="restart"/>
           </w:tcPr>
           <w:p>
             <w:pPr>
@@ -6067,6 +5212,7 @@
           <w:tcPr>
             <w:cnfStyle w:val="001000000000" w:firstRow="0" w:lastRow="0" w:firstColumn="1" w:lastColumn="0" w:oddVBand="0" w:evenVBand="0" w:oddHBand="0" w:evenHBand="0" w:firstRowFirstColumn="0" w:firstRowLastColumn="0" w:lastRowFirstColumn="0" w:lastRowLastColumn="0"/>
             <w:tcW w:w="1134" w:type="dxa"/>
+            <w:vMerge/>
           </w:tcPr>
           <w:p>
             <w:pPr>
@@ -6091,6 +5237,42 @@
         </w:tc>
       </w:tr>
     </w:tbl>
+    <w:p>
+      <w:pPr>
+        <w:pStyle w:val="PSDS-CorpodeTexto"/>
+        <w:ind w:left="705"/>
+        <w:rPr>
+          <w:b/>
+        </w:rPr>
+      </w:pPr>
+    </w:p>
+    <w:p>
+      <w:pPr>
+        <w:pStyle w:val="PSDS-CorpodeTexto"/>
+        <w:ind w:left="705"/>
+      </w:pPr>
+      <w:r>
+        <w:rPr>
+          <w:b/>
+        </w:rPr>
+        <w:t>Obs</w:t>
+      </w:r>
+      <w:r>
+        <w:rPr>
+          <w:b/>
+        </w:rPr>
+        <w:t>ervação</w:t>
+      </w:r>
+      <w:r>
+        <w:rPr>
+          <w:b/>
+        </w:rPr>
+        <w:t>:</w:t>
+      </w:r>
+      <w:r>
+        <w:t xml:space="preserve"> Todas as funcionalidades acima citadas poderão ser controladas também pelos administradores do sistema</w:t>
+      </w:r>
+    </w:p>
     <w:p>
       <w:pPr>
         <w:pStyle w:val="PSDS-CorpodeTexto"/>
@@ -6290,7 +5472,10 @@
               <w:cnfStyle w:val="000000100000" w:firstRow="0" w:lastRow="0" w:firstColumn="0" w:lastColumn="0" w:oddVBand="0" w:evenVBand="0" w:oddHBand="1" w:evenHBand="0" w:firstRowFirstColumn="0" w:firstRowLastColumn="0" w:lastRowFirstColumn="0" w:lastRowLastColumn="0"/>
             </w:pPr>
             <w:r>
-              <w:t>Ator: Gestão</w:t>
+              <w:t xml:space="preserve">Ator: </w:t>
+            </w:r>
+            <w:r>
+              <w:t>Administrador</w:t>
             </w:r>
           </w:p>
         </w:tc>
@@ -6358,7 +5543,10 @@
               <w:cnfStyle w:val="000000100000" w:firstRow="0" w:lastRow="0" w:firstColumn="0" w:lastColumn="0" w:oddVBand="0" w:evenVBand="0" w:oddHBand="1" w:evenHBand="0" w:firstRowFirstColumn="0" w:firstRowLastColumn="0" w:lastRowFirstColumn="0" w:lastRowLastColumn="0"/>
             </w:pPr>
             <w:r>
-              <w:t>Ator: Gestão</w:t>
+              <w:t xml:space="preserve">Ator: </w:t>
+            </w:r>
+            <w:r>
+              <w:t>Administrador</w:t>
             </w:r>
           </w:p>
         </w:tc>
@@ -6426,7 +5614,10 @@
               <w:cnfStyle w:val="000000100000" w:firstRow="0" w:lastRow="0" w:firstColumn="0" w:lastColumn="0" w:oddVBand="0" w:evenVBand="0" w:oddHBand="1" w:evenHBand="0" w:firstRowFirstColumn="0" w:firstRowLastColumn="0" w:lastRowFirstColumn="0" w:lastRowLastColumn="0"/>
             </w:pPr>
             <w:r>
-              <w:t>Ator: Gestão</w:t>
+              <w:t xml:space="preserve">Ator: </w:t>
+            </w:r>
+            <w:r>
+              <w:t>Administrador</w:t>
             </w:r>
           </w:p>
         </w:tc>
@@ -6494,7 +5685,10 @@
               <w:cnfStyle w:val="000000100000" w:firstRow="0" w:lastRow="0" w:firstColumn="0" w:lastColumn="0" w:oddVBand="0" w:evenVBand="0" w:oddHBand="1" w:evenHBand="0" w:firstRowFirstColumn="0" w:firstRowLastColumn="0" w:lastRowFirstColumn="0" w:lastRowLastColumn="0"/>
             </w:pPr>
             <w:r>
-              <w:t>Ator: Gestão</w:t>
+              <w:t xml:space="preserve">Ator: </w:t>
+            </w:r>
+            <w:r>
+              <w:t>Administrador</w:t>
             </w:r>
           </w:p>
         </w:tc>
@@ -6562,7 +5756,10 @@
               <w:cnfStyle w:val="000000100000" w:firstRow="0" w:lastRow="0" w:firstColumn="0" w:lastColumn="0" w:oddVBand="0" w:evenVBand="0" w:oddHBand="1" w:evenHBand="0" w:firstRowFirstColumn="0" w:firstRowLastColumn="0" w:lastRowFirstColumn="0" w:lastRowLastColumn="0"/>
             </w:pPr>
             <w:r>
-              <w:t>Ator: Gestão</w:t>
+              <w:t xml:space="preserve">Ator: </w:t>
+            </w:r>
+            <w:r>
+              <w:t>Administrador</w:t>
             </w:r>
           </w:p>
         </w:tc>
@@ -6630,7 +5827,10 @@
               <w:cnfStyle w:val="000000100000" w:firstRow="0" w:lastRow="0" w:firstColumn="0" w:lastColumn="0" w:oddVBand="0" w:evenVBand="0" w:oddHBand="1" w:evenHBand="0" w:firstRowFirstColumn="0" w:firstRowLastColumn="0" w:lastRowFirstColumn="0" w:lastRowLastColumn="0"/>
             </w:pPr>
             <w:r>
-              <w:t>Ator: Gestão</w:t>
+              <w:t xml:space="preserve">Ator: </w:t>
+            </w:r>
+            <w:r>
+              <w:t>Administrador</w:t>
             </w:r>
           </w:p>
         </w:tc>
@@ -6698,7 +5898,10 @@
               <w:cnfStyle w:val="000000100000" w:firstRow="0" w:lastRow="0" w:firstColumn="0" w:lastColumn="0" w:oddVBand="0" w:evenVBand="0" w:oddHBand="1" w:evenHBand="0" w:firstRowFirstColumn="0" w:firstRowLastColumn="0" w:lastRowFirstColumn="0" w:lastRowLastColumn="0"/>
             </w:pPr>
             <w:r>
-              <w:t>Ator: Gestão</w:t>
+              <w:t xml:space="preserve">Ator: </w:t>
+            </w:r>
+            <w:r>
+              <w:t>Administrador</w:t>
             </w:r>
           </w:p>
         </w:tc>
@@ -6766,7 +5969,149 @@
               <w:cnfStyle w:val="000000100000" w:firstRow="0" w:lastRow="0" w:firstColumn="0" w:lastColumn="0" w:oddVBand="0" w:evenVBand="0" w:oddHBand="1" w:evenHBand="0" w:firstRowFirstColumn="0" w:firstRowLastColumn="0" w:lastRowFirstColumn="0" w:lastRowLastColumn="0"/>
             </w:pPr>
             <w:r>
-              <w:t>Ator: Gestão</w:t>
+              <w:t xml:space="preserve">Ator: </w:t>
+            </w:r>
+            <w:r>
+              <w:t>Administrador</w:t>
+            </w:r>
+          </w:p>
+        </w:tc>
+      </w:tr>
+      <w:tr>
+        <w:trPr>
+          <w:trHeight w:val="252"/>
+        </w:trPr>
+        <w:tc>
+          <w:tcPr>
+            <w:cnfStyle w:val="001000000000" w:firstRow="0" w:lastRow="0" w:firstColumn="1" w:lastColumn="0" w:oddVBand="0" w:evenVBand="0" w:oddHBand="0" w:evenHBand="0" w:firstRowFirstColumn="0" w:firstRowLastColumn="0" w:lastRowFirstColumn="0" w:lastRowLastColumn="0"/>
+            <w:tcW w:w="1134" w:type="dxa"/>
+            <w:vMerge w:val="restart"/>
+          </w:tcPr>
+          <w:p>
+            <w:pPr>
+              <w:pStyle w:val="PSDS-CorpodeTexto"/>
+            </w:pPr>
+            <w:r>
+              <w:t>F4.9</w:t>
+            </w:r>
+          </w:p>
+        </w:tc>
+        <w:tc>
+          <w:tcPr>
+            <w:tcW w:w="7977" w:type="dxa"/>
+            <w:gridSpan w:val="2"/>
+          </w:tcPr>
+          <w:p>
+            <w:pPr>
+              <w:pStyle w:val="PSDS-CorpodeTexto"/>
+              <w:cnfStyle w:val="000000000000" w:firstRow="0" w:lastRow="0" w:firstColumn="0" w:lastColumn="0" w:oddVBand="0" w:evenVBand="0" w:oddHBand="0" w:evenHBand="0" w:firstRowFirstColumn="0" w:firstRowLastColumn="0" w:lastRowFirstColumn="0" w:lastRowLastColumn="0"/>
+            </w:pPr>
+            <w:r>
+              <w:t>Importação de NFe</w:t>
+            </w:r>
+          </w:p>
+        </w:tc>
+      </w:tr>
+      <w:tr>
+        <w:trPr>
+          <w:cnfStyle w:val="000000100000" w:firstRow="0" w:lastRow="0" w:firstColumn="0" w:lastColumn="0" w:oddVBand="0" w:evenVBand="0" w:oddHBand="1" w:evenHBand="0" w:firstRowFirstColumn="0" w:firstRowLastColumn="0" w:lastRowFirstColumn="0" w:lastRowLastColumn="0"/>
+          <w:trHeight w:val="252"/>
+        </w:trPr>
+        <w:tc>
+          <w:tcPr>
+            <w:cnfStyle w:val="001000000000" w:firstRow="0" w:lastRow="0" w:firstColumn="1" w:lastColumn="0" w:oddVBand="0" w:evenVBand="0" w:oddHBand="0" w:evenHBand="0" w:firstRowFirstColumn="0" w:firstRowLastColumn="0" w:lastRowFirstColumn="0" w:lastRowLastColumn="0"/>
+            <w:tcW w:w="1134" w:type="dxa"/>
+            <w:vMerge/>
+          </w:tcPr>
+          <w:p>
+            <w:pPr>
+              <w:pStyle w:val="PSDS-CorpodeTexto"/>
+            </w:pPr>
+          </w:p>
+        </w:tc>
+        <w:tc>
+          <w:tcPr>
+            <w:tcW w:w="7977" w:type="dxa"/>
+            <w:gridSpan w:val="2"/>
+          </w:tcPr>
+          <w:p>
+            <w:pPr>
+              <w:pStyle w:val="PSDS-CorpodeTexto"/>
+              <w:cnfStyle w:val="000000100000" w:firstRow="0" w:lastRow="0" w:firstColumn="0" w:lastColumn="0" w:oddVBand="0" w:evenVBand="0" w:oddHBand="1" w:evenHBand="0" w:firstRowFirstColumn="0" w:firstRowLastColumn="0" w:lastRowFirstColumn="0" w:lastRowLastColumn="0"/>
+            </w:pPr>
+            <w:r>
+              <w:t xml:space="preserve">Ator: </w:t>
+            </w:r>
+            <w:r>
+              <w:t>Administrador</w:t>
+            </w:r>
+          </w:p>
+        </w:tc>
+      </w:tr>
+      <w:tr>
+        <w:trPr>
+          <w:trHeight w:val="252"/>
+        </w:trPr>
+        <w:tc>
+          <w:tcPr>
+            <w:cnfStyle w:val="001000000000" w:firstRow="0" w:lastRow="0" w:firstColumn="1" w:lastColumn="0" w:oddVBand="0" w:evenVBand="0" w:oddHBand="0" w:evenHBand="0" w:firstRowFirstColumn="0" w:firstRowLastColumn="0" w:lastRowFirstColumn="0" w:lastRowLastColumn="0"/>
+            <w:tcW w:w="1134" w:type="dxa"/>
+            <w:vMerge w:val="restart"/>
+          </w:tcPr>
+          <w:p>
+            <w:pPr>
+              <w:pStyle w:val="PSDS-CorpodeTexto"/>
+            </w:pPr>
+            <w:r>
+              <w:t>F4.10</w:t>
+            </w:r>
+          </w:p>
+        </w:tc>
+        <w:tc>
+          <w:tcPr>
+            <w:tcW w:w="7977" w:type="dxa"/>
+            <w:gridSpan w:val="2"/>
+          </w:tcPr>
+          <w:p>
+            <w:pPr>
+              <w:pStyle w:val="PSDS-CorpodeTexto"/>
+              <w:cnfStyle w:val="000000000000" w:firstRow="0" w:lastRow="0" w:firstColumn="0" w:lastColumn="0" w:oddVBand="0" w:evenVBand="0" w:oddHBand="0" w:evenHBand="0" w:firstRowFirstColumn="0" w:firstRowLastColumn="0" w:lastRowFirstColumn="0" w:lastRowLastColumn="0"/>
+            </w:pPr>
+            <w:r>
+              <w:t>Manutenção de produtos</w:t>
+            </w:r>
+          </w:p>
+        </w:tc>
+      </w:tr>
+      <w:tr>
+        <w:trPr>
+          <w:cnfStyle w:val="000000100000" w:firstRow="0" w:lastRow="0" w:firstColumn="0" w:lastColumn="0" w:oddVBand="0" w:evenVBand="0" w:oddHBand="1" w:evenHBand="0" w:firstRowFirstColumn="0" w:firstRowLastColumn="0" w:lastRowFirstColumn="0" w:lastRowLastColumn="0"/>
+          <w:trHeight w:val="252"/>
+        </w:trPr>
+        <w:tc>
+          <w:tcPr>
+            <w:cnfStyle w:val="001000000000" w:firstRow="0" w:lastRow="0" w:firstColumn="1" w:lastColumn="0" w:oddVBand="0" w:evenVBand="0" w:oddHBand="0" w:evenHBand="0" w:firstRowFirstColumn="0" w:firstRowLastColumn="0" w:lastRowFirstColumn="0" w:lastRowLastColumn="0"/>
+            <w:tcW w:w="1134" w:type="dxa"/>
+            <w:vMerge/>
+          </w:tcPr>
+          <w:p>
+            <w:pPr>
+              <w:pStyle w:val="PSDS-CorpodeTexto"/>
+            </w:pPr>
+          </w:p>
+        </w:tc>
+        <w:tc>
+          <w:tcPr>
+            <w:tcW w:w="7977" w:type="dxa"/>
+            <w:gridSpan w:val="2"/>
+          </w:tcPr>
+          <w:p>
+            <w:pPr>
+              <w:pStyle w:val="PSDS-CorpodeTexto"/>
+              <w:cnfStyle w:val="000000100000" w:firstRow="0" w:lastRow="0" w:firstColumn="0" w:lastColumn="0" w:oddVBand="0" w:evenVBand="0" w:oddHBand="1" w:evenHBand="0" w:firstRowFirstColumn="0" w:firstRowLastColumn="0" w:lastRowFirstColumn="0" w:lastRowLastColumn="0"/>
+            </w:pPr>
+            <w:r>
+              <w:t>Ator: Administrador</w:t>
             </w:r>
           </w:p>
         </w:tc>
@@ -6775,33 +6120,6 @@
     <w:p>
       <w:pPr>
         <w:pStyle w:val="PSDS-CorpodeTexto"/>
-      </w:pPr>
-    </w:p>
-    <w:p>
-      <w:pPr>
-        <w:pStyle w:val="PSDS-CorpodeTexto"/>
-        <w:ind w:left="705"/>
-      </w:pPr>
-      <w:r>
-        <w:rPr>
-          <w:b/>
-        </w:rPr>
-        <w:t>Obs</w:t>
-      </w:r>
-      <w:r>
-        <w:rPr>
-          <w:b/>
-        </w:rPr>
-        <w:t>ervação</w:t>
-      </w:r>
-      <w:r>
-        <w:t>: Todas as funcionalidades acima citadas poderão ser controladas também pelos administradores do sistema</w:t>
-      </w:r>
-    </w:p>
-    <w:p>
-      <w:pPr>
-        <w:pStyle w:val="PSDS-CorpodeTexto"/>
-        <w:ind w:left="705"/>
       </w:pPr>
     </w:p>
     <w:p>
@@ -7057,6 +6375,32 @@
     </w:p>
     <w:p>
       <w:pPr>
+        <w:pStyle w:val="PSDS-CorpodeTexto"/>
+        <w:spacing w:before="60"/>
+      </w:pPr>
+    </w:p>
+    <w:p>
+      <w:pPr>
+        <w:pStyle w:val="PSDS-CorpodeTexto"/>
+        <w:spacing w:before="60"/>
+      </w:pPr>
+      <w:bookmarkStart w:id="0" w:name="_GoBack"/>
+      <w:bookmarkEnd w:id="0"/>
+    </w:p>
+    <w:p>
+      <w:pPr>
+        <w:pStyle w:val="PSDS-CorpodeTexto"/>
+        <w:spacing w:before="60"/>
+      </w:pPr>
+    </w:p>
+    <w:p>
+      <w:pPr>
+        <w:pStyle w:val="PSDS-CorpodeTexto"/>
+        <w:spacing w:before="60"/>
+      </w:pPr>
+    </w:p>
+    <w:p>
+      <w:pPr>
         <w:pStyle w:val="PSDS-MarcadoresNivel1"/>
         <w:numPr>
           <w:ilvl w:val="0"/>
@@ -7075,6 +6419,7 @@
         <w:rPr>
           <w:sz w:val="40"/>
         </w:rPr>
+        <w:lastRenderedPageBreak/>
         <w:t>Expectativa de Entrega do Produto</w:t>
       </w:r>
     </w:p>
@@ -8981,7 +8326,7 @@
   <w:abstractNum w:abstractNumId="13">
     <w:nsid w:val="581601D0"/>
     <w:multiLevelType w:val="hybridMultilevel"/>
-    <w:tmpl w:val="CBA88D60"/>
+    <w:tmpl w:val="038EB18A"/>
     <w:lvl w:ilvl="0" w:tplc="04160001">
       <w:start w:val="1"/>
       <w:numFmt w:val="bullet"/>
@@ -12193,7 +11538,7 @@
 </file>
 
 <file path=customXml/itemProps1.xml><?xml version="1.0" encoding="utf-8"?>
-<ds:datastoreItem xmlns:ds="http://schemas.openxmlformats.org/officeDocument/2006/customXml" ds:itemID="{D5896BCC-9DDC-4E4D-8CC7-A2C51BF776D0}">
+<ds:datastoreItem xmlns:ds="http://schemas.openxmlformats.org/officeDocument/2006/customXml" ds:itemID="{84F28369-4491-43C1-BBB9-9D1F5E018E7D}">
   <ds:schemaRefs>
     <ds:schemaRef ds:uri="http://schemas.openxmlformats.org/officeDocument/2006/bibliography"/>
   </ds:schemaRefs>

</xml_diff>